<commit_message>
Deploy preview for PR 16 🛫
</commit_message>
<xml_diff>
--- a/pr-preview/pr-16/UCD-SeRG-Lab-Manual.docx
+++ b/pr-preview/pr-16/UCD-SeRG-Lab-Manual.docx
@@ -5333,7 +5333,7 @@
           <w:rPr>
             <w:rStyle w:val="Hyperlink"/>
           </w:rPr>
-          <w:t xml:space="preserve">Chapter 11</w:t>
+          <w:t xml:space="preserve">Chapter 12</w:t>
         </w:r>
       </w:hyperlink>
       <w:r>
@@ -5369,7 +5369,7 @@
     <w:bookmarkEnd w:id="79"/>
     <w:bookmarkEnd w:id="80"/>
     <w:bookmarkEnd w:id="81"/>
-    <w:bookmarkStart w:id="173" w:name="sec-r-coding-practices"/>
+    <w:bookmarkStart w:id="167" w:name="sec-r-coding-practices"/>
     <w:p>
       <w:pPr>
         <w:pStyle w:val="Heading1"/>
@@ -13236,13 +13236,13 @@
     </w:p>
     <w:bookmarkEnd w:id="124"/>
     <w:bookmarkEnd w:id="125"/>
-    <w:bookmarkStart w:id="131" w:name="using-ai-tools"/>
+    <w:bookmarkStart w:id="127" w:name="object-naming"/>
     <w:p>
       <w:pPr>
         <w:pStyle w:val="Heading2"/>
       </w:pPr>
       <w:r>
-        <w:t xml:space="preserve">6.10 Using AI tools</w:t>
+        <w:t xml:space="preserve">6.10 Object naming</w:t>
       </w:r>
     </w:p>
     <w:p>
@@ -13250,34 +13250,66 @@
         <w:pStyle w:val="FirstParagraph"/>
       </w:pPr>
       <w:r>
-        <w:t xml:space="preserve">AI-powered coding assistants can be valuable tools for accelerating your work, but they require careful and responsible use. Lab members who use AI tools must adhere to the following guidelines:</w:t>
-      </w:r>
-    </w:p>
-    <w:bookmarkStart w:id="126" w:name="responsibility-for-validation"/>
-    <w:p>
-      <w:pPr>
-        <w:pStyle w:val="Heading3"/>
-      </w:pPr>
-      <w:r>
-        <w:t xml:space="preserve">6.10.1 Responsibility for validation</w:t>
-      </w:r>
-    </w:p>
-    <w:p>
-      <w:pPr>
-        <w:pStyle w:val="FirstParagraph"/>
-      </w:pPr>
-      <w:r>
-        <w:rPr>
-          <w:b/>
-          <w:bCs/>
-        </w:rPr>
-        <w:t xml:space="preserve">You are fully responsible for checking and validating all AI-generated code and content.</w:t>
-      </w:r>
-      <w:r>
-        <w:t xml:space="preserve"> </w:t>
-      </w:r>
-      <w:r>
-        <w:t xml:space="preserve">AI tools can make mistakes, generate insecure code, produce incorrect logic, or suggest approaches that are inappropriate for our specific research context. Before using any AI-generated code:</w:t>
+        <w:t xml:space="preserve">Generally we recommend using nouns for objects and verbs for functions. This is because functions are performing actions, while objects are not.</w:t>
+      </w:r>
+    </w:p>
+    <w:p>
+      <w:pPr>
+        <w:pStyle w:val="BodyText"/>
+      </w:pPr>
+      <w:r>
+        <w:t xml:space="preserve">Try to make your variable names both more expressive and more explicit. Being a bit more verbose is useful and easy in the age of autocompletion! For example, instead of naming a variable</w:t>
+      </w:r>
+      <w:r>
+        <w:t xml:space="preserve"> </w:t>
+      </w:r>
+      <w:r>
+        <w:rPr>
+          <w:rStyle w:val="VerbatimChar"/>
+        </w:rPr>
+        <w:t xml:space="preserve">vaxcov_1718</w:t>
+      </w:r>
+      <w:r>
+        <w:t xml:space="preserve">, try naming it</w:t>
+      </w:r>
+      <w:r>
+        <w:t xml:space="preserve"> </w:t>
+      </w:r>
+      <w:r>
+        <w:rPr>
+          <w:rStyle w:val="VerbatimChar"/>
+        </w:rPr>
+        <w:t xml:space="preserve">vaccination_coverage_2017_18</w:t>
+      </w:r>
+      <w:r>
+        <w:t xml:space="preserve">. Similarly,</w:t>
+      </w:r>
+      <w:r>
+        <w:t xml:space="preserve"> </w:t>
+      </w:r>
+      <w:r>
+        <w:rPr>
+          <w:rStyle w:val="VerbatimChar"/>
+        </w:rPr>
+        <w:t xml:space="preserve">flu_res</w:t>
+      </w:r>
+      <w:r>
+        <w:t xml:space="preserve"> </w:t>
+      </w:r>
+      <w:r>
+        <w:t xml:space="preserve">could be named</w:t>
+      </w:r>
+      <w:r>
+        <w:t xml:space="preserve"> </w:t>
+      </w:r>
+      <w:r>
+        <w:rPr>
+          <w:rStyle w:val="VerbatimChar"/>
+        </w:rPr>
+        <w:t xml:space="preserve">absentee_flu_residuals</w:t>
+      </w:r>
+      <w:r>
+        <w:t xml:space="preserve">, making your code more readable and explicit.</w:t>
       </w:r>
     </w:p>
     <w:p>
@@ -13289,405 +13321,12 @@
         </w:numPr>
       </w:pPr>
       <w:r>
-        <w:t xml:space="preserve">Carefully review the code to ensure you understand what it does</w:t>
-      </w:r>
-    </w:p>
-    <w:p>
-      <w:pPr>
-        <w:pStyle w:val="Compact"/>
-        <w:numPr>
-          <w:ilvl w:val="0"/>
-          <w:numId w:val="1041"/>
-        </w:numPr>
-      </w:pPr>
-      <w:r>
-        <w:t xml:space="preserve">Test the code thoroughly to verify it works as expected</w:t>
-      </w:r>
-    </w:p>
-    <w:p>
-      <w:pPr>
-        <w:pStyle w:val="Compact"/>
-        <w:numPr>
-          <w:ilvl w:val="0"/>
-          <w:numId w:val="1041"/>
-        </w:numPr>
-      </w:pPr>
-      <w:r>
-        <w:t xml:space="preserve">Verify that the logic is appropriate for your specific use case</w:t>
-      </w:r>
-    </w:p>
-    <w:p>
-      <w:pPr>
-        <w:pStyle w:val="Compact"/>
-        <w:numPr>
-          <w:ilvl w:val="0"/>
-          <w:numId w:val="1041"/>
-        </w:numPr>
-      </w:pPr>
-      <w:r>
-        <w:t xml:space="preserve">Check that the code follows our lab’s coding standards and best practices</w:t>
-      </w:r>
-    </w:p>
-    <w:p>
-      <w:pPr>
-        <w:pStyle w:val="Compact"/>
-        <w:numPr>
-          <w:ilvl w:val="0"/>
-          <w:numId w:val="1041"/>
-        </w:numPr>
-      </w:pPr>
-      <w:r>
-        <w:t xml:space="preserve">Ensure the code does not introduce security vulnerabilities or data privacy issues</w:t>
-      </w:r>
-    </w:p>
-    <w:p>
-      <w:pPr>
-        <w:pStyle w:val="FirstParagraph"/>
-      </w:pPr>
-      <w:r>
-        <w:t xml:space="preserve">Never blindly copy and paste AI-generated code without understanding it. If you don’t understand what the AI has suggested, take the time to learn or ask a colleague for help.</w:t>
-      </w:r>
-    </w:p>
-    <w:bookmarkEnd w:id="126"/>
-    <w:bookmarkStart w:id="127" w:name="disclosure-of-ai-use"/>
-    <w:p>
-      <w:pPr>
-        <w:pStyle w:val="Heading3"/>
-      </w:pPr>
-      <w:r>
-        <w:t xml:space="preserve">6.10.2 Disclosure of AI use</w:t>
-      </w:r>
-    </w:p>
-    <w:p>
-      <w:pPr>
-        <w:pStyle w:val="FirstParagraph"/>
-      </w:pPr>
-      <w:r>
-        <w:rPr>
-          <w:b/>
-          <w:bCs/>
-        </w:rPr>
-        <w:t xml:space="preserve">You must clearly state whenever you have used AI tools in your work.</w:t>
-      </w:r>
-      <w:r>
-        <w:t xml:space="preserve"> </w:t>
-      </w:r>
-      <w:r>
-        <w:t xml:space="preserve">This is essential for transparency and reproducibility. Specifically:</w:t>
-      </w:r>
-    </w:p>
-    <w:p>
-      <w:pPr>
-        <w:pStyle w:val="Compact"/>
-        <w:numPr>
-          <w:ilvl w:val="0"/>
-          <w:numId w:val="1042"/>
-        </w:numPr>
-      </w:pPr>
-      <w:r>
-        <w:t xml:space="preserve">In code comments, note when AI tools were used to generate or significantly modify code</w:t>
-      </w:r>
-    </w:p>
-    <w:p>
-      <w:pPr>
-        <w:pStyle w:val="Compact"/>
-        <w:numPr>
-          <w:ilvl w:val="0"/>
-          <w:numId w:val="1042"/>
-        </w:numPr>
-      </w:pPr>
-      <w:r>
-        <w:t xml:space="preserve">In commit messages, mention if AI tools assisted with the changes</w:t>
-      </w:r>
-    </w:p>
-    <w:p>
-      <w:pPr>
-        <w:pStyle w:val="Compact"/>
-        <w:numPr>
-          <w:ilvl w:val="0"/>
-          <w:numId w:val="1042"/>
-        </w:numPr>
-      </w:pPr>
-      <w:r>
-        <w:t xml:space="preserve">In manuscripts and reports, acknowledge AI tool usage in the methods or acknowledgments section</w:t>
-      </w:r>
-    </w:p>
-    <w:p>
-      <w:pPr>
-        <w:pStyle w:val="Compact"/>
-        <w:numPr>
-          <w:ilvl w:val="0"/>
-          <w:numId w:val="1042"/>
-        </w:numPr>
-      </w:pPr>
-      <w:r>
-        <w:t xml:space="preserve">In presentations, disclose AI assistance when relevant</w:t>
-      </w:r>
-    </w:p>
-    <w:p>
-      <w:pPr>
-        <w:pStyle w:val="FirstParagraph"/>
-      </w:pPr>
-      <w:r>
-        <w:t xml:space="preserve">Example code comment:</w:t>
-      </w:r>
-    </w:p>
-    <w:p>
-      <w:pPr>
-        <w:pStyle w:val="SourceCode"/>
-      </w:pPr>
-      <w:r>
-        <w:rPr>
-          <w:rStyle w:val="VerbatimChar"/>
-        </w:rPr>
-        <w:t xml:space="preserve"># The following function was generated with assistance from GitHub Copilot</w:t>
-      </w:r>
-      <w:r>
-        <w:br/>
-      </w:r>
-      <w:r>
-        <w:rPr>
-          <w:rStyle w:val="VerbatimChar"/>
-        </w:rPr>
-        <w:t xml:space="preserve"># and has been reviewed and tested to ensure correctness</w:t>
-      </w:r>
-    </w:p>
-    <w:bookmarkEnd w:id="127"/>
-    <w:bookmarkStart w:id="130" w:name="recommended-tools"/>
-    <w:p>
-      <w:pPr>
-        <w:pStyle w:val="Heading3"/>
-      </w:pPr>
-      <w:r>
-        <w:t xml:space="preserve">6.10.3 Recommended tools</w:t>
-      </w:r>
-    </w:p>
-    <w:p>
-      <w:pPr>
-        <w:pStyle w:val="FirstParagraph"/>
-      </w:pPr>
-      <w:r>
-        <w:t xml:space="preserve">We recommend using</w:t>
-      </w:r>
-      <w:r>
-        <w:t xml:space="preserve"> </w:t>
-      </w:r>
-      <w:hyperlink r:id="rId128">
-        <w:r>
-          <w:rPr>
-            <w:rStyle w:val="Hyperlink"/>
-            <w:b/>
-            <w:bCs/>
-          </w:rPr>
-          <w:t xml:space="preserve">GitHub Copilot</w:t>
-        </w:r>
-      </w:hyperlink>
-      <w:r>
-        <w:t xml:space="preserve"> </w:t>
-      </w:r>
-      <w:r>
-        <w:t xml:space="preserve">for AI-assisted coding. GitHub Copilot offers several advantages:</w:t>
-      </w:r>
-    </w:p>
-    <w:p>
-      <w:pPr>
-        <w:pStyle w:val="Compact"/>
-        <w:numPr>
-          <w:ilvl w:val="0"/>
-          <w:numId w:val="1043"/>
-        </w:numPr>
-      </w:pPr>
-      <w:r>
-        <w:rPr>
-          <w:b/>
-          <w:bCs/>
-        </w:rPr>
-        <w:t xml:space="preserve">Built-in transparency</w:t>
-      </w:r>
-      <w:r>
-        <w:t xml:space="preserve">: When used through GitHub’s</w:t>
-      </w:r>
-      <w:r>
-        <w:t xml:space="preserve"> </w:t>
-      </w:r>
-      <w:hyperlink r:id="rId129">
-        <w:r>
-          <w:rPr>
-            <w:rStyle w:val="Hyperlink"/>
-          </w:rPr>
-          <w:t xml:space="preserve">Coding Agent interface</w:t>
-        </w:r>
-      </w:hyperlink>
-      <w:r>
-        <w:t xml:space="preserve">, Copilot creates a clear record of its role in your work through commit history and code suggestions</w:t>
-      </w:r>
-    </w:p>
-    <w:p>
-      <w:pPr>
-        <w:pStyle w:val="Compact"/>
-        <w:numPr>
-          <w:ilvl w:val="0"/>
-          <w:numId w:val="1043"/>
-        </w:numPr>
-      </w:pPr>
-      <w:r>
-        <w:rPr>
-          <w:b/>
-          <w:bCs/>
-        </w:rPr>
-        <w:t xml:space="preserve">Context-aware suggestions</w:t>
-      </w:r>
-      <w:r>
-        <w:t xml:space="preserve">: Copilot understands your codebase and can make contextually relevant suggestions</w:t>
-      </w:r>
-    </w:p>
-    <w:p>
-      <w:pPr>
-        <w:pStyle w:val="Compact"/>
-        <w:numPr>
-          <w:ilvl w:val="0"/>
-          <w:numId w:val="1043"/>
-        </w:numPr>
-      </w:pPr>
-      <w:r>
-        <w:rPr>
-          <w:b/>
-          <w:bCs/>
-        </w:rPr>
-        <w:t xml:space="preserve">Integration with version control</w:t>
-      </w:r>
-      <w:r>
-        <w:t xml:space="preserve">: Using Copilot within GitHub ensures that AI-assisted changes are tracked alongside all other code changes</w:t>
-      </w:r>
-    </w:p>
-    <w:p>
-      <w:pPr>
-        <w:pStyle w:val="Compact"/>
-        <w:numPr>
-          <w:ilvl w:val="0"/>
-          <w:numId w:val="1043"/>
-        </w:numPr>
-      </w:pPr>
-      <w:r>
-        <w:rPr>
-          <w:b/>
-          <w:bCs/>
-        </w:rPr>
-        <w:t xml:space="preserve">Interactive workflow</w:t>
-      </w:r>
-      <w:r>
-        <w:t xml:space="preserve">: Copilot’s interactive nature encourages you to review and modify suggestions rather than blindly accepting them</w:t>
-      </w:r>
-    </w:p>
-    <w:p>
-      <w:pPr>
-        <w:pStyle w:val="FirstParagraph"/>
-      </w:pPr>
-      <w:r>
-        <w:t xml:space="preserve">When using GitHub Copilot or similar tools, work interactively with the AI suggestions—review, modify, and test them rather than accepting them wholesale. This interactive approach helps ensure code quality and deepens your understanding of the code.</w:t>
-      </w:r>
-    </w:p>
-    <w:p>
-      <w:pPr>
-        <w:pStyle w:val="BodyText"/>
-      </w:pPr>
-      <w:r>
-        <w:t xml:space="preserve">Remember: AI tools are assistants, not replacements for your expertise and judgment. The quality and correctness of your work remains your responsibility.</w:t>
-      </w:r>
-    </w:p>
-    <w:bookmarkEnd w:id="130"/>
-    <w:bookmarkEnd w:id="131"/>
-    <w:bookmarkStart w:id="133" w:name="object-naming"/>
-    <w:p>
-      <w:pPr>
-        <w:pStyle w:val="Heading2"/>
-      </w:pPr>
-      <w:r>
-        <w:t xml:space="preserve">6.11 Object naming</w:t>
-      </w:r>
-    </w:p>
-    <w:p>
-      <w:pPr>
-        <w:pStyle w:val="FirstParagraph"/>
-      </w:pPr>
-      <w:r>
-        <w:t xml:space="preserve">Generally we recommend using nouns for objects and verbs for functions. This is because functions are performing actions, while objects are not.</w:t>
-      </w:r>
-    </w:p>
-    <w:p>
-      <w:pPr>
-        <w:pStyle w:val="BodyText"/>
-      </w:pPr>
-      <w:r>
-        <w:t xml:space="preserve">Try to make your variable names both more expressive and more explicit. Being a bit more verbose is useful and easy in the age of autocompletion! For example, instead of naming a variable</w:t>
-      </w:r>
-      <w:r>
-        <w:t xml:space="preserve"> </w:t>
-      </w:r>
-      <w:r>
-        <w:rPr>
-          <w:rStyle w:val="VerbatimChar"/>
-        </w:rPr>
-        <w:t xml:space="preserve">vaxcov_1718</w:t>
-      </w:r>
-      <w:r>
-        <w:t xml:space="preserve">, try naming it</w:t>
-      </w:r>
-      <w:r>
-        <w:t xml:space="preserve"> </w:t>
-      </w:r>
-      <w:r>
-        <w:rPr>
-          <w:rStyle w:val="VerbatimChar"/>
-        </w:rPr>
-        <w:t xml:space="preserve">vaccination_coverage_2017_18</w:t>
-      </w:r>
-      <w:r>
-        <w:t xml:space="preserve">. Similarly,</w:t>
-      </w:r>
-      <w:r>
-        <w:t xml:space="preserve"> </w:t>
-      </w:r>
-      <w:r>
-        <w:rPr>
-          <w:rStyle w:val="VerbatimChar"/>
-        </w:rPr>
-        <w:t xml:space="preserve">flu_res</w:t>
-      </w:r>
-      <w:r>
-        <w:t xml:space="preserve"> </w:t>
-      </w:r>
-      <w:r>
-        <w:t xml:space="preserve">could be named</w:t>
-      </w:r>
-      <w:r>
-        <w:t xml:space="preserve"> </w:t>
-      </w:r>
-      <w:r>
-        <w:rPr>
-          <w:rStyle w:val="VerbatimChar"/>
-        </w:rPr>
-        <w:t xml:space="preserve">absentee_flu_residuals</w:t>
-      </w:r>
-      <w:r>
-        <w:t xml:space="preserve">, making your code more readable and explicit.</w:t>
-      </w:r>
-    </w:p>
-    <w:p>
-      <w:pPr>
-        <w:pStyle w:val="Compact"/>
-        <w:numPr>
-          <w:ilvl w:val="0"/>
-          <w:numId w:val="1044"/>
-        </w:numPr>
-      </w:pPr>
-      <w:r>
         <w:t xml:space="preserve">For more help, check out</w:t>
       </w:r>
       <w:r>
         <w:t xml:space="preserve"> </w:t>
       </w:r>
-      <w:hyperlink r:id="rId132">
+      <w:hyperlink r:id="rId126">
         <w:r>
           <w:rPr>
             <w:rStyle w:val="Hyperlink"/>
@@ -13721,7 +13360,7 @@
       <w:pPr>
         <w:numPr>
           <w:ilvl w:val="0"/>
-          <w:numId w:val="1045"/>
+          <w:numId w:val="1042"/>
         </w:numPr>
       </w:pPr>
       <w:r>
@@ -13808,7 +13447,7 @@
       <w:pPr>
         <w:numPr>
           <w:ilvl w:val="0"/>
-          <w:numId w:val="1045"/>
+          <w:numId w:val="1042"/>
         </w:numPr>
       </w:pPr>
       <w:r>
@@ -13869,7 +13508,7 @@
       <w:pPr>
         <w:numPr>
           <w:ilvl w:val="0"/>
-          <w:numId w:val="1045"/>
+          <w:numId w:val="1042"/>
         </w:numPr>
       </w:pPr>
       <w:r>
@@ -13898,14 +13537,14 @@
         <w:t xml:space="preserve">in variable names, just that it goes against style best practices that are cropping up in data science, so its worth getting rid of these bad habits now.</w:t>
       </w:r>
     </w:p>
-    <w:bookmarkEnd w:id="133"/>
-    <w:bookmarkStart w:id="134" w:name="function-calls"/>
+    <w:bookmarkEnd w:id="127"/>
+    <w:bookmarkStart w:id="128" w:name="function-calls"/>
     <w:p>
       <w:pPr>
         <w:pStyle w:val="Heading2"/>
       </w:pPr>
       <w:r>
-        <w:t xml:space="preserve">6.12 Function calls</w:t>
+        <w:t xml:space="preserve">6.11 Function calls</w:t>
       </w:r>
     </w:p>
     <w:p>
@@ -14017,14 +13656,14 @@
         <w:t xml:space="preserve">)</w:t>
       </w:r>
     </w:p>
-    <w:bookmarkEnd w:id="134"/>
-    <w:bookmarkStart w:id="136" w:name="the-here-package"/>
+    <w:bookmarkEnd w:id="128"/>
+    <w:bookmarkStart w:id="130" w:name="the-here-package"/>
     <w:p>
       <w:pPr>
         <w:pStyle w:val="Heading2"/>
       </w:pPr>
       <w:r>
-        <w:t xml:space="preserve">6.13 The here package</w:t>
+        <w:t xml:space="preserve">6.12 The here package</w:t>
       </w:r>
     </w:p>
     <w:p>
@@ -14091,7 +13730,7 @@
       <w:r>
         <w:t xml:space="preserve"> </w:t>
       </w:r>
-      <w:hyperlink r:id="rId135">
+      <w:hyperlink r:id="rId129">
         <w:r>
           <w:rPr>
             <w:rStyle w:val="Hyperlink"/>
@@ -14103,23 +13742,23 @@
         <w:t xml:space="preserve">.</w:t>
       </w:r>
     </w:p>
-    <w:bookmarkEnd w:id="136"/>
-    <w:bookmarkStart w:id="139" w:name="readingsaving-data"/>
+    <w:bookmarkEnd w:id="130"/>
+    <w:bookmarkStart w:id="133" w:name="readingsaving-data"/>
     <w:p>
       <w:pPr>
         <w:pStyle w:val="Heading2"/>
       </w:pPr>
       <w:r>
-        <w:t xml:space="preserve">6.14 Reading/Saving Data</w:t>
-      </w:r>
-    </w:p>
-    <w:bookmarkStart w:id="137" w:name="rds-vs-.rdata-files"/>
+        <w:t xml:space="preserve">6.13 Reading/Saving Data</w:t>
+      </w:r>
+    </w:p>
+    <w:bookmarkStart w:id="131" w:name="rds-vs-.rdata-files"/>
     <w:p>
       <w:pPr>
         <w:pStyle w:val="Heading3"/>
       </w:pPr>
       <w:r>
-        <w:t xml:space="preserve">6.14.1</w:t>
+        <w:t xml:space="preserve">6.13.1</w:t>
       </w:r>
       <w:r>
         <w:t xml:space="preserve"> </w:t>
@@ -14210,7 +13849,7 @@
         <w:pStyle w:val="Compact"/>
         <w:numPr>
           <w:ilvl w:val="0"/>
-          <w:numId w:val="1046"/>
+          <w:numId w:val="1043"/>
         </w:numPr>
       </w:pPr>
       <w:r>
@@ -14254,14 +13893,14 @@
         <w:t xml:space="preserve">would be to create a (named) list containing each of these objects, and saving it.</w:t>
       </w:r>
     </w:p>
-    <w:bookmarkEnd w:id="137"/>
-    <w:bookmarkStart w:id="138" w:name="csvs"/>
+    <w:bookmarkEnd w:id="131"/>
+    <w:bookmarkStart w:id="132" w:name="csvs"/>
     <w:p>
       <w:pPr>
         <w:pStyle w:val="Heading3"/>
       </w:pPr>
       <w:r>
-        <w:t xml:space="preserve">6.14.2 CSVs</w:t>
+        <w:t xml:space="preserve">6.13.2 CSVs</w:t>
       </w:r>
     </w:p>
     <w:p>
@@ -14374,15 +14013,15 @@
         <w:t xml:space="preserve">by a significant margin as well.</w:t>
       </w:r>
     </w:p>
-    <w:bookmarkEnd w:id="138"/>
-    <w:bookmarkEnd w:id="139"/>
-    <w:bookmarkStart w:id="145" w:name="integrating-box-and-dropbox"/>
+    <w:bookmarkEnd w:id="132"/>
+    <w:bookmarkEnd w:id="133"/>
+    <w:bookmarkStart w:id="139" w:name="integrating-box-and-dropbox"/>
     <w:p>
       <w:pPr>
         <w:pStyle w:val="Heading2"/>
       </w:pPr>
       <w:r>
-        <w:t xml:space="preserve">6.15 Integrating Box and Dropbox</w:t>
+        <w:t xml:space="preserve">6.14 Integrating Box and Dropbox</w:t>
       </w:r>
     </w:p>
     <w:p>
@@ -14409,13 +14048,13 @@
         <w:t xml:space="preserve">Make sure to authenticate before reading and writing from either Box or Dropbox. The authentication commands should go in the configuration file; it only needs to be done once. This will prompt you to give your login credentials for Box and Dropbox and will allow your application to access your shared folders.</w:t>
       </w:r>
     </w:p>
-    <w:bookmarkStart w:id="142" w:name="box"/>
+    <w:bookmarkStart w:id="136" w:name="box"/>
     <w:p>
       <w:pPr>
         <w:pStyle w:val="Heading3"/>
       </w:pPr>
       <w:r>
-        <w:t xml:space="preserve">6.15.1 Box</w:t>
+        <w:t xml:space="preserve">6.14.1 Box</w:t>
       </w:r>
     </w:p>
     <w:p>
@@ -14458,7 +14097,7 @@
       <w:r>
         <w:t xml:space="preserve"> </w:t>
       </w:r>
-      <w:hyperlink r:id="rId140">
+      <w:hyperlink r:id="rId134">
         <w:r>
           <w:rPr>
             <w:rStyle w:val="Hyperlink"/>
@@ -14525,7 +14164,7 @@
       <w:r>
         <w:t xml:space="preserve"> </w:t>
       </w:r>
-      <w:hyperlink r:id="rId141">
+      <w:hyperlink r:id="rId135">
         <w:r>
           <w:rPr>
             <w:rStyle w:val="Hyperlink"/>
@@ -14537,14 +14176,14 @@
         <w:t xml:space="preserve">.</w:t>
       </w:r>
     </w:p>
-    <w:bookmarkEnd w:id="142"/>
-    <w:bookmarkStart w:id="144" w:name="dropbox"/>
+    <w:bookmarkEnd w:id="136"/>
+    <w:bookmarkStart w:id="138" w:name="dropbox"/>
     <w:p>
       <w:pPr>
         <w:pStyle w:val="Heading3"/>
       </w:pPr>
       <w:r>
-        <w:t xml:space="preserve">6.15.2 Dropbox</w:t>
+        <w:t xml:space="preserve">6.14.2 Dropbox</w:t>
       </w:r>
     </w:p>
     <w:p>
@@ -14557,7 +14196,7 @@
       <w:r>
         <w:t xml:space="preserve"> </w:t>
       </w:r>
-      <w:hyperlink r:id="rId143">
+      <w:hyperlink r:id="rId137">
         <w:r>
           <w:rPr>
             <w:rStyle w:val="Hyperlink"/>
@@ -14702,15 +14341,15 @@
         <w:t xml:space="preserve">drop_auth(rdstoken = "/path/to/tokenfile.RDS")</w:t>
       </w:r>
     </w:p>
-    <w:bookmarkEnd w:id="144"/>
-    <w:bookmarkEnd w:id="145"/>
-    <w:bookmarkStart w:id="154" w:name="tidyverse"/>
+    <w:bookmarkEnd w:id="138"/>
+    <w:bookmarkEnd w:id="139"/>
+    <w:bookmarkStart w:id="148" w:name="tidyverse"/>
     <w:p>
       <w:pPr>
         <w:pStyle w:val="Heading2"/>
       </w:pPr>
       <w:r>
-        <w:t xml:space="preserve">6.16 Tidyverse</w:t>
+        <w:t xml:space="preserve">6.15 Tidyverse</w:t>
       </w:r>
     </w:p>
     <w:p>
@@ -14723,7 +14362,7 @@
       <w:r>
         <w:t xml:space="preserve"> </w:t>
       </w:r>
-      <w:hyperlink r:id="rId146">
+      <w:hyperlink r:id="rId140">
         <w:r>
           <w:rPr>
             <w:rStyle w:val="Hyperlink"/>
@@ -14748,7 +14387,7 @@
       <w:r>
         <w:t xml:space="preserve"> </w:t>
       </w:r>
-      <w:hyperlink r:id="rId147">
+      <w:hyperlink r:id="rId141">
         <w:r>
           <w:rPr>
             <w:rStyle w:val="Hyperlink"/>
@@ -15600,7 +15239,7 @@
       <w:r>
         <w:t xml:space="preserve"> </w:t>
       </w:r>
-      <w:hyperlink r:id="rId148">
+      <w:hyperlink r:id="rId142">
         <w:r>
           <w:rPr>
             <w:rStyle w:val="Hyperlink"/>
@@ -15625,10 +15264,10 @@
         <w:pStyle w:val="Compact"/>
         <w:numPr>
           <w:ilvl w:val="0"/>
-          <w:numId w:val="1047"/>
+          <w:numId w:val="1044"/>
         </w:numPr>
       </w:pPr>
-      <w:hyperlink r:id="rId149">
+      <w:hyperlink r:id="rId143">
         <w:r>
           <w:rPr>
             <w:rStyle w:val="Hyperlink"/>
@@ -15648,10 +15287,10 @@
         <w:pStyle w:val="Compact"/>
         <w:numPr>
           <w:ilvl w:val="0"/>
-          <w:numId w:val="1047"/>
+          <w:numId w:val="1044"/>
         </w:numPr>
       </w:pPr>
-      <w:hyperlink r:id="rId150">
+      <w:hyperlink r:id="rId144">
         <w:r>
           <w:rPr>
             <w:rStyle w:val="Hyperlink"/>
@@ -15671,10 +15310,10 @@
         <w:pStyle w:val="Compact"/>
         <w:numPr>
           <w:ilvl w:val="0"/>
-          <w:numId w:val="1047"/>
+          <w:numId w:val="1044"/>
         </w:numPr>
       </w:pPr>
-      <w:hyperlink r:id="rId151">
+      <w:hyperlink r:id="rId145">
         <w:r>
           <w:rPr>
             <w:rStyle w:val="Hyperlink"/>
@@ -15694,10 +15333,10 @@
         <w:pStyle w:val="Compact"/>
         <w:numPr>
           <w:ilvl w:val="0"/>
-          <w:numId w:val="1047"/>
+          <w:numId w:val="1044"/>
         </w:numPr>
       </w:pPr>
-      <w:hyperlink r:id="rId152">
+      <w:hyperlink r:id="rId146">
         <w:r>
           <w:rPr>
             <w:rStyle w:val="Hyperlink"/>
@@ -15717,10 +15356,10 @@
         <w:pStyle w:val="Compact"/>
         <w:numPr>
           <w:ilvl w:val="0"/>
-          <w:numId w:val="1047"/>
+          <w:numId w:val="1044"/>
         </w:numPr>
       </w:pPr>
-      <w:hyperlink r:id="rId153">
+      <w:hyperlink r:id="rId147">
         <w:r>
           <w:rPr>
             <w:rStyle w:val="Hyperlink"/>
@@ -15735,14 +15374,14 @@
         <w:t xml:space="preserve">(package vignette)</w:t>
       </w:r>
     </w:p>
-    <w:bookmarkEnd w:id="154"/>
-    <w:bookmarkStart w:id="157" w:name="coding-with-r-and-python"/>
+    <w:bookmarkEnd w:id="148"/>
+    <w:bookmarkStart w:id="151" w:name="coding-with-r-and-python"/>
     <w:p>
       <w:pPr>
         <w:pStyle w:val="Heading2"/>
       </w:pPr>
       <w:r>
-        <w:t xml:space="preserve">6.17 Coding with R and Python</w:t>
+        <w:t xml:space="preserve">6.16 Coding with R and Python</w:t>
       </w:r>
     </w:p>
     <w:p>
@@ -15755,7 +15394,7 @@
       <w:r>
         <w:t xml:space="preserve"> </w:t>
       </w:r>
-      <w:hyperlink r:id="rId155">
+      <w:hyperlink r:id="rId149">
         <w:r>
           <w:rPr>
             <w:rStyle w:val="Hyperlink"/>
@@ -15772,7 +15411,7 @@
       <w:r>
         <w:t xml:space="preserve"> </w:t>
       </w:r>
-      <w:hyperlink r:id="rId156">
+      <w:hyperlink r:id="rId150">
         <w:r>
           <w:rPr>
             <w:rStyle w:val="Hyperlink"/>
@@ -15784,14 +15423,14 @@
         <w:t xml:space="preserve">.</w:t>
       </w:r>
     </w:p>
-    <w:bookmarkEnd w:id="157"/>
-    <w:bookmarkStart w:id="163" w:name="X4707fc3d29ccc8f46e4e422d4c06c560a63a17f"/>
+    <w:bookmarkEnd w:id="151"/>
+    <w:bookmarkStart w:id="157" w:name="X4707fc3d29ccc8f46e4e422d4c06c560a63a17f"/>
     <w:p>
       <w:pPr>
         <w:pStyle w:val="Heading2"/>
       </w:pPr>
       <w:r>
-        <w:t xml:space="preserve">6.18 Repeating analyses with different variations</w:t>
+        <w:t xml:space="preserve">6.17 Repeating analyses with different variations</w:t>
       </w:r>
     </w:p>
     <w:p>
@@ -15840,13 +15479,13 @@
         <w:t xml:space="preserve">Fortunately, R has some functions which implement looping in a compact form to help repeating your analyses with different variations (subgroups, outcomes, covariate sets, etc.) with better performances.</w:t>
       </w:r>
     </w:p>
-    <w:bookmarkStart w:id="158" w:name="lapply-and-sapply-1"/>
+    <w:bookmarkStart w:id="152" w:name="lapply-and-sapply-1"/>
     <w:p>
       <w:pPr>
         <w:pStyle w:val="Heading3"/>
       </w:pPr>
       <w:r>
-        <w:t xml:space="preserve">6.18.1</w:t>
+        <w:t xml:space="preserve">6.17.1</w:t>
       </w:r>
       <w:r>
         <w:t xml:space="preserve"> </w:t>
@@ -15963,14 +15602,14 @@
         <w:t xml:space="preserve">will simplify the output to the simplest data structure possible, which will usually be a vector.</w:t>
       </w:r>
     </w:p>
-    <w:bookmarkEnd w:id="158"/>
-    <w:bookmarkStart w:id="159" w:name="mapply-and-pmap"/>
+    <w:bookmarkEnd w:id="152"/>
+    <w:bookmarkStart w:id="153" w:name="mapply-and-pmap"/>
     <w:p>
       <w:pPr>
         <w:pStyle w:val="Heading3"/>
       </w:pPr>
       <w:r>
-        <w:t xml:space="preserve">6.18.2</w:t>
+        <w:t xml:space="preserve">6.17.2</w:t>
       </w:r>
       <w:r>
         <w:t xml:space="preserve"> </w:t>
@@ -16767,14 +16406,14 @@
         <w:t xml:space="preserve">to combine them.</w:t>
       </w:r>
     </w:p>
-    <w:bookmarkEnd w:id="159"/>
-    <w:bookmarkStart w:id="162" w:name="Xf551672fa8f1190aa44df63554b00ab4edf5974"/>
+    <w:bookmarkEnd w:id="153"/>
+    <w:bookmarkStart w:id="156" w:name="Xf551672fa8f1190aa44df63554b00ab4edf5974"/>
     <w:p>
       <w:pPr>
         <w:pStyle w:val="Heading3"/>
       </w:pPr>
       <w:r>
-        <w:t xml:space="preserve">6.18.3 Parallel processing with</w:t>
+        <w:t xml:space="preserve">6.17.3 Parallel processing with</w:t>
       </w:r>
       <w:r>
         <w:t xml:space="preserve"> </w:t>
@@ -16987,13 +16626,13 @@
         <w:t xml:space="preserve">into smaller chunks and apply the function to each element of the several chunks in parallel in different cores to significantly reduce the run time.</w:t>
       </w:r>
     </w:p>
-    <w:bookmarkStart w:id="160" w:name="parlapply"/>
+    <w:bookmarkStart w:id="154" w:name="parlapply"/>
     <w:p>
       <w:pPr>
         <w:pStyle w:val="Heading4"/>
       </w:pPr>
       <w:r>
-        <w:t xml:space="preserve">6.18.3.1</w:t>
+        <w:t xml:space="preserve">6.17.3.1</w:t>
       </w:r>
       <w:r>
         <w:t xml:space="preserve"> </w:t>
@@ -17277,14 +16916,14 @@
         <w:t xml:space="preserve">again.</w:t>
       </w:r>
     </w:p>
-    <w:bookmarkEnd w:id="160"/>
-    <w:bookmarkStart w:id="161" w:name="future.lapply"/>
+    <w:bookmarkEnd w:id="154"/>
+    <w:bookmarkStart w:id="155" w:name="future.lapply"/>
     <w:p>
       <w:pPr>
         <w:pStyle w:val="Heading4"/>
       </w:pPr>
       <w:r>
-        <w:t xml:space="preserve">6.18.3.2</w:t>
+        <w:t xml:space="preserve">6.17.3.2</w:t>
       </w:r>
       <w:r>
         <w:t xml:space="preserve"> </w:t>
@@ -17491,16 +17130,16 @@
         <w:t xml:space="preserve">.</w:t>
       </w:r>
     </w:p>
-    <w:bookmarkEnd w:id="161"/>
-    <w:bookmarkEnd w:id="162"/>
-    <w:bookmarkEnd w:id="163"/>
-    <w:bookmarkStart w:id="166" w:name="reviewing-code"/>
+    <w:bookmarkEnd w:id="155"/>
+    <w:bookmarkEnd w:id="156"/>
+    <w:bookmarkEnd w:id="157"/>
+    <w:bookmarkStart w:id="160" w:name="reviewing-code"/>
     <w:p>
       <w:pPr>
         <w:pStyle w:val="Heading2"/>
       </w:pPr>
       <w:r>
-        <w:t xml:space="preserve">6.19 Reviewing Code</w:t>
+        <w:t xml:space="preserve">6.18 Reviewing Code</w:t>
       </w:r>
     </w:p>
     <w:p>
@@ -17528,13 +17167,13 @@
         <w:t xml:space="preserve">section). Github allows users to create a pull request template in a repository to standardize and customize the information in a pull request. When you add a pull request template to your repository, everyone will automatically see the template’s contents in the pull request body.</w:t>
       </w:r>
     </w:p>
-    <w:bookmarkStart w:id="165" w:name="creating-a-pull-request-template"/>
+    <w:bookmarkStart w:id="159" w:name="creating-a-pull-request-template"/>
     <w:p>
       <w:pPr>
         <w:pStyle w:val="Heading3"/>
       </w:pPr>
       <w:r>
-        <w:t xml:space="preserve">6.19.1 Creating a Pull Request Template</w:t>
+        <w:t xml:space="preserve">6.18.1 Creating a Pull Request Template</w:t>
       </w:r>
     </w:p>
     <w:p>
@@ -17547,7 +17186,7 @@
       <w:r>
         <w:t xml:space="preserve"> </w:t>
       </w:r>
-      <w:hyperlink r:id="rId164">
+      <w:hyperlink r:id="rId158">
         <w:r>
           <w:rPr>
             <w:rStyle w:val="Hyperlink"/>
@@ -17564,11 +17203,245 @@
         <w:pStyle w:val="Compact"/>
         <w:numPr>
           <w:ilvl w:val="0"/>
-          <w:numId w:val="1048"/>
+          <w:numId w:val="1045"/>
         </w:numPr>
       </w:pPr>
       <w:r>
         <w:t xml:space="preserve">On GitHub, navigate to the main page of the repository.</w:t>
+      </w:r>
+    </w:p>
+    <w:p>
+      <w:pPr>
+        <w:pStyle w:val="Compact"/>
+        <w:numPr>
+          <w:ilvl w:val="0"/>
+          <w:numId w:val="1045"/>
+        </w:numPr>
+      </w:pPr>
+      <w:r>
+        <w:t xml:space="preserve">Above the file list, click</w:t>
+      </w:r>
+      <w:r>
+        <w:t xml:space="preserve"> </w:t>
+      </w:r>
+      <w:r>
+        <w:rPr>
+          <w:rStyle w:val="VerbatimChar"/>
+        </w:rPr>
+        <w:t xml:space="preserve">Create new file</w:t>
+      </w:r>
+      <w:r>
+        <w:t xml:space="preserve">.</w:t>
+      </w:r>
+    </w:p>
+    <w:p>
+      <w:pPr>
+        <w:pStyle w:val="Compact"/>
+        <w:numPr>
+          <w:ilvl w:val="0"/>
+          <w:numId w:val="1045"/>
+        </w:numPr>
+      </w:pPr>
+      <w:r>
+        <w:t xml:space="preserve">Name the file</w:t>
+      </w:r>
+      <w:r>
+        <w:t xml:space="preserve"> </w:t>
+      </w:r>
+      <w:r>
+        <w:rPr>
+          <w:rStyle w:val="VerbatimChar"/>
+        </w:rPr>
+        <w:t xml:space="preserve">pull_request_template.md</w:t>
+      </w:r>
+      <w:r>
+        <w:t xml:space="preserve">. GitHub will not recognize this as the template if it is named anything else. The file must be on the</w:t>
+      </w:r>
+      <w:r>
+        <w:t xml:space="preserve"> </w:t>
+      </w:r>
+      <w:r>
+        <w:rPr>
+          <w:rStyle w:val="VerbatimChar"/>
+        </w:rPr>
+        <w:t xml:space="preserve">master</w:t>
+      </w:r>
+      <w:r>
+        <w:t xml:space="preserve"> </w:t>
+      </w:r>
+      <w:r>
+        <w:t xml:space="preserve">branch.</w:t>
+      </w:r>
+    </w:p>
+    <w:p>
+      <w:pPr>
+        <w:pStyle w:val="Compact"/>
+        <w:numPr>
+          <w:ilvl w:val="1"/>
+          <w:numId w:val="1046"/>
+        </w:numPr>
+      </w:pPr>
+      <w:r>
+        <w:t xml:space="preserve">To store the file in a hidden directory instead of the main directory, name the file</w:t>
+      </w:r>
+      <w:r>
+        <w:t xml:space="preserve"> </w:t>
+      </w:r>
+      <w:r>
+        <w:rPr>
+          <w:rStyle w:val="VerbatimChar"/>
+        </w:rPr>
+        <w:t xml:space="preserve">.github/pull_request_template.md</w:t>
+      </w:r>
+      <w:r>
+        <w:t xml:space="preserve">.</w:t>
+      </w:r>
+    </w:p>
+    <w:p>
+      <w:pPr>
+        <w:pStyle w:val="Compact"/>
+        <w:numPr>
+          <w:ilvl w:val="0"/>
+          <w:numId w:val="1045"/>
+        </w:numPr>
+      </w:pPr>
+      <w:r>
+        <w:t xml:space="preserve">In the body of the new file, add your pull request template. This could include:</w:t>
+      </w:r>
+    </w:p>
+    <w:p>
+      <w:pPr>
+        <w:pStyle w:val="Compact"/>
+        <w:numPr>
+          <w:ilvl w:val="1"/>
+          <w:numId w:val="1047"/>
+        </w:numPr>
+      </w:pPr>
+      <w:r>
+        <w:t xml:space="preserve">A summary of the changes proposed in the pull request</w:t>
+      </w:r>
+    </w:p>
+    <w:p>
+      <w:pPr>
+        <w:pStyle w:val="Compact"/>
+        <w:numPr>
+          <w:ilvl w:val="1"/>
+          <w:numId w:val="1047"/>
+        </w:numPr>
+      </w:pPr>
+      <w:r>
+        <w:t xml:space="preserve">How the change has been tested</w:t>
+      </w:r>
+    </w:p>
+    <w:p>
+      <w:pPr>
+        <w:pStyle w:val="Compact"/>
+        <w:numPr>
+          <w:ilvl w:val="1"/>
+          <w:numId w:val="1047"/>
+        </w:numPr>
+      </w:pPr>
+      <w:r>
+        <w:t xml:space="preserve">@mentions of the person or team responsible for reviewing proposed changes</w:t>
+      </w:r>
+    </w:p>
+    <w:p>
+      <w:pPr>
+        <w:pStyle w:val="FirstParagraph"/>
+      </w:pPr>
+      <w:r>
+        <w:t xml:space="preserve">Here is an example pull request template.</w:t>
+      </w:r>
+    </w:p>
+    <w:p>
+      <w:pPr>
+        <w:pStyle w:val="SourceCode"/>
+      </w:pPr>
+      <w:r>
+        <w:rPr>
+          <w:rStyle w:val="VerbatimChar"/>
+        </w:rPr>
+        <w:t xml:space="preserve"># Description</w:t>
+      </w:r>
+      <w:r>
+        <w:br/>
+      </w:r>
+      <w:r>
+        <w:br/>
+      </w:r>
+      <w:r>
+        <w:rPr>
+          <w:rStyle w:val="VerbatimChar"/>
+        </w:rPr>
+        <w:t xml:space="preserve">## Summary of change</w:t>
+      </w:r>
+      <w:r>
+        <w:br/>
+      </w:r>
+      <w:r>
+        <w:br/>
+      </w:r>
+      <w:r>
+        <w:rPr>
+          <w:rStyle w:val="VerbatimChar"/>
+        </w:rPr>
+        <w:t xml:space="preserve">Please include a summary of the change, including any new functions added and example usage. </w:t>
+      </w:r>
+      <w:r>
+        <w:br/>
+      </w:r>
+      <w:r>
+        <w:br/>
+      </w:r>
+      <w:r>
+        <w:rPr>
+          <w:rStyle w:val="VerbatimChar"/>
+        </w:rPr>
+        <w:t xml:space="preserve">## Link to Spec</w:t>
+      </w:r>
+      <w:r>
+        <w:br/>
+      </w:r>
+      <w:r>
+        <w:br/>
+      </w:r>
+      <w:r>
+        <w:rPr>
+          <w:rStyle w:val="VerbatimChar"/>
+        </w:rPr>
+        <w:t xml:space="preserve">Please include a link to the Trello card or Google document with details of the task. </w:t>
+      </w:r>
+      <w:r>
+        <w:br/>
+      </w:r>
+      <w:r>
+        <w:br/>
+      </w:r>
+      <w:r>
+        <w:rPr>
+          <w:rStyle w:val="VerbatimChar"/>
+        </w:rPr>
+        <w:t xml:space="preserve">## Who should review the pull request?</w:t>
+      </w:r>
+      <w:r>
+        <w:br/>
+      </w:r>
+      <w:r>
+        <w:rPr>
+          <w:rStyle w:val="VerbatimChar"/>
+        </w:rPr>
+        <w:t xml:space="preserve">@ ...</w:t>
+      </w:r>
+    </w:p>
+    <w:bookmarkEnd w:id="159"/>
+    <w:bookmarkEnd w:id="160"/>
+    <w:bookmarkStart w:id="166" w:name="sec-r-resources"/>
+    <w:p>
+      <w:pPr>
+        <w:pStyle w:val="Heading2"/>
+      </w:pPr>
+      <w:r>
+        <w:t xml:space="preserve">6.19 Additional Resources</w:t>
       </w:r>
     </w:p>
     <w:p>
@@ -17579,241 +17452,7 @@
           <w:numId w:val="1048"/>
         </w:numPr>
       </w:pPr>
-      <w:r>
-        <w:t xml:space="preserve">Above the file list, click</w:t>
-      </w:r>
-      <w:r>
-        <w:t xml:space="preserve"> </w:t>
-      </w:r>
-      <w:r>
-        <w:rPr>
-          <w:rStyle w:val="VerbatimChar"/>
-        </w:rPr>
-        <w:t xml:space="preserve">Create new file</w:t>
-      </w:r>
-      <w:r>
-        <w:t xml:space="preserve">.</w:t>
-      </w:r>
-    </w:p>
-    <w:p>
-      <w:pPr>
-        <w:pStyle w:val="Compact"/>
-        <w:numPr>
-          <w:ilvl w:val="0"/>
-          <w:numId w:val="1048"/>
-        </w:numPr>
-      </w:pPr>
-      <w:r>
-        <w:t xml:space="preserve">Name the file</w:t>
-      </w:r>
-      <w:r>
-        <w:t xml:space="preserve"> </w:t>
-      </w:r>
-      <w:r>
-        <w:rPr>
-          <w:rStyle w:val="VerbatimChar"/>
-        </w:rPr>
-        <w:t xml:space="preserve">pull_request_template.md</w:t>
-      </w:r>
-      <w:r>
-        <w:t xml:space="preserve">. GitHub will not recognize this as the template if it is named anything else. The file must be on the</w:t>
-      </w:r>
-      <w:r>
-        <w:t xml:space="preserve"> </w:t>
-      </w:r>
-      <w:r>
-        <w:rPr>
-          <w:rStyle w:val="VerbatimChar"/>
-        </w:rPr>
-        <w:t xml:space="preserve">master</w:t>
-      </w:r>
-      <w:r>
-        <w:t xml:space="preserve"> </w:t>
-      </w:r>
-      <w:r>
-        <w:t xml:space="preserve">branch.</w:t>
-      </w:r>
-    </w:p>
-    <w:p>
-      <w:pPr>
-        <w:pStyle w:val="Compact"/>
-        <w:numPr>
-          <w:ilvl w:val="1"/>
-          <w:numId w:val="1049"/>
-        </w:numPr>
-      </w:pPr>
-      <w:r>
-        <w:t xml:space="preserve">To store the file in a hidden directory instead of the main directory, name the file</w:t>
-      </w:r>
-      <w:r>
-        <w:t xml:space="preserve"> </w:t>
-      </w:r>
-      <w:r>
-        <w:rPr>
-          <w:rStyle w:val="VerbatimChar"/>
-        </w:rPr>
-        <w:t xml:space="preserve">.github/pull_request_template.md</w:t>
-      </w:r>
-      <w:r>
-        <w:t xml:space="preserve">.</w:t>
-      </w:r>
-    </w:p>
-    <w:p>
-      <w:pPr>
-        <w:pStyle w:val="Compact"/>
-        <w:numPr>
-          <w:ilvl w:val="0"/>
-          <w:numId w:val="1048"/>
-        </w:numPr>
-      </w:pPr>
-      <w:r>
-        <w:t xml:space="preserve">In the body of the new file, add your pull request template. This could include:</w:t>
-      </w:r>
-    </w:p>
-    <w:p>
-      <w:pPr>
-        <w:pStyle w:val="Compact"/>
-        <w:numPr>
-          <w:ilvl w:val="1"/>
-          <w:numId w:val="1050"/>
-        </w:numPr>
-      </w:pPr>
-      <w:r>
-        <w:t xml:space="preserve">A summary of the changes proposed in the pull request</w:t>
-      </w:r>
-    </w:p>
-    <w:p>
-      <w:pPr>
-        <w:pStyle w:val="Compact"/>
-        <w:numPr>
-          <w:ilvl w:val="1"/>
-          <w:numId w:val="1050"/>
-        </w:numPr>
-      </w:pPr>
-      <w:r>
-        <w:t xml:space="preserve">How the change has been tested</w:t>
-      </w:r>
-    </w:p>
-    <w:p>
-      <w:pPr>
-        <w:pStyle w:val="Compact"/>
-        <w:numPr>
-          <w:ilvl w:val="1"/>
-          <w:numId w:val="1050"/>
-        </w:numPr>
-      </w:pPr>
-      <w:r>
-        <w:t xml:space="preserve">@mentions of the person or team responsible for reviewing proposed changes</w:t>
-      </w:r>
-    </w:p>
-    <w:p>
-      <w:pPr>
-        <w:pStyle w:val="FirstParagraph"/>
-      </w:pPr>
-      <w:r>
-        <w:t xml:space="preserve">Here is an example pull request template.</w:t>
-      </w:r>
-    </w:p>
-    <w:p>
-      <w:pPr>
-        <w:pStyle w:val="SourceCode"/>
-      </w:pPr>
-      <w:r>
-        <w:rPr>
-          <w:rStyle w:val="VerbatimChar"/>
-        </w:rPr>
-        <w:t xml:space="preserve"># Description</w:t>
-      </w:r>
-      <w:r>
-        <w:br/>
-      </w:r>
-      <w:r>
-        <w:br/>
-      </w:r>
-      <w:r>
-        <w:rPr>
-          <w:rStyle w:val="VerbatimChar"/>
-        </w:rPr>
-        <w:t xml:space="preserve">## Summary of change</w:t>
-      </w:r>
-      <w:r>
-        <w:br/>
-      </w:r>
-      <w:r>
-        <w:br/>
-      </w:r>
-      <w:r>
-        <w:rPr>
-          <w:rStyle w:val="VerbatimChar"/>
-        </w:rPr>
-        <w:t xml:space="preserve">Please include a summary of the change, including any new functions added and example usage. </w:t>
-      </w:r>
-      <w:r>
-        <w:br/>
-      </w:r>
-      <w:r>
-        <w:br/>
-      </w:r>
-      <w:r>
-        <w:rPr>
-          <w:rStyle w:val="VerbatimChar"/>
-        </w:rPr>
-        <w:t xml:space="preserve">## Link to Spec</w:t>
-      </w:r>
-      <w:r>
-        <w:br/>
-      </w:r>
-      <w:r>
-        <w:br/>
-      </w:r>
-      <w:r>
-        <w:rPr>
-          <w:rStyle w:val="VerbatimChar"/>
-        </w:rPr>
-        <w:t xml:space="preserve">Please include a link to the Trello card or Google document with details of the task. </w:t>
-      </w:r>
-      <w:r>
-        <w:br/>
-      </w:r>
-      <w:r>
-        <w:br/>
-      </w:r>
-      <w:r>
-        <w:rPr>
-          <w:rStyle w:val="VerbatimChar"/>
-        </w:rPr>
-        <w:t xml:space="preserve">## Who should review the pull request?</w:t>
-      </w:r>
-      <w:r>
-        <w:br/>
-      </w:r>
-      <w:r>
-        <w:rPr>
-          <w:rStyle w:val="VerbatimChar"/>
-        </w:rPr>
-        <w:t xml:space="preserve">@ ...</w:t>
-      </w:r>
-    </w:p>
-    <w:bookmarkEnd w:id="165"/>
-    <w:bookmarkEnd w:id="166"/>
-    <w:bookmarkStart w:id="172" w:name="sec-r-resources"/>
-    <w:p>
-      <w:pPr>
-        <w:pStyle w:val="Heading2"/>
-      </w:pPr>
-      <w:r>
-        <w:t xml:space="preserve">6.20 Additional Resources</w:t>
-      </w:r>
-    </w:p>
-    <w:p>
-      <w:pPr>
-        <w:pStyle w:val="Compact"/>
-        <w:numPr>
-          <w:ilvl w:val="0"/>
-          <w:numId w:val="1051"/>
-        </w:numPr>
-      </w:pPr>
-      <w:hyperlink r:id="rId167">
+      <w:hyperlink r:id="rId161">
         <w:r>
           <w:rPr>
             <w:rStyle w:val="Hyperlink"/>
@@ -17833,10 +17472,10 @@
         <w:pStyle w:val="Compact"/>
         <w:numPr>
           <w:ilvl w:val="0"/>
-          <w:numId w:val="1051"/>
+          <w:numId w:val="1048"/>
         </w:numPr>
       </w:pPr>
-      <w:hyperlink r:id="rId168">
+      <w:hyperlink r:id="rId162">
         <w:r>
           <w:rPr>
             <w:rStyle w:val="Hyperlink"/>
@@ -17850,10 +17489,10 @@
         <w:pStyle w:val="Compact"/>
         <w:numPr>
           <w:ilvl w:val="0"/>
-          <w:numId w:val="1051"/>
+          <w:numId w:val="1048"/>
         </w:numPr>
       </w:pPr>
-      <w:hyperlink r:id="rId169">
+      <w:hyperlink r:id="rId163">
         <w:r>
           <w:rPr>
             <w:rStyle w:val="Hyperlink"/>
@@ -17867,10 +17506,10 @@
         <w:pStyle w:val="Compact"/>
         <w:numPr>
           <w:ilvl w:val="0"/>
-          <w:numId w:val="1051"/>
+          <w:numId w:val="1048"/>
         </w:numPr>
       </w:pPr>
-      <w:hyperlink r:id="rId170">
+      <w:hyperlink r:id="rId164">
         <w:r>
           <w:rPr>
             <w:rStyle w:val="Hyperlink"/>
@@ -17884,10 +17523,10 @@
         <w:pStyle w:val="Compact"/>
         <w:numPr>
           <w:ilvl w:val="0"/>
-          <w:numId w:val="1051"/>
+          <w:numId w:val="1048"/>
         </w:numPr>
       </w:pPr>
-      <w:hyperlink r:id="rId171">
+      <w:hyperlink r:id="rId165">
         <w:r>
           <w:rPr>
             <w:rStyle w:val="Hyperlink"/>
@@ -17896,6 +17535,367 @@
         </w:r>
       </w:hyperlink>
     </w:p>
+    <w:bookmarkEnd w:id="166"/>
+    <w:bookmarkEnd w:id="167"/>
+    <w:bookmarkStart w:id="173" w:name="use-of-ai"/>
+    <w:p>
+      <w:pPr>
+        <w:pStyle w:val="Heading1"/>
+      </w:pPr>
+      <w:r>
+        <w:t xml:space="preserve">7. Use of AI</w:t>
+      </w:r>
+    </w:p>
+    <w:p>
+      <w:pPr>
+        <w:pStyle w:val="FirstParagraph"/>
+      </w:pPr>
+      <w:r>
+        <w:t xml:space="preserve">AI-powered coding assistants can be valuable tools for accelerating your work, but they require careful and responsible use. Lab members who use AI tools must adhere to the following guidelines:</w:t>
+      </w:r>
+    </w:p>
+    <w:bookmarkStart w:id="168" w:name="responsibility-for-validation"/>
+    <w:p>
+      <w:pPr>
+        <w:pStyle w:val="Heading2"/>
+      </w:pPr>
+      <w:r>
+        <w:t xml:space="preserve">7.1 Responsibility for validation</w:t>
+      </w:r>
+    </w:p>
+    <w:p>
+      <w:pPr>
+        <w:pStyle w:val="FirstParagraph"/>
+      </w:pPr>
+      <w:r>
+        <w:rPr>
+          <w:b/>
+          <w:bCs/>
+        </w:rPr>
+        <w:t xml:space="preserve">You are fully responsible for checking and validating all AI-generated code and content.</w:t>
+      </w:r>
+      <w:r>
+        <w:t xml:space="preserve"> </w:t>
+      </w:r>
+      <w:r>
+        <w:t xml:space="preserve">AI tools can make mistakes, generate insecure code, produce incorrect logic, or suggest approaches that are inappropriate for our specific research context. Before using any AI-generated code:</w:t>
+      </w:r>
+    </w:p>
+    <w:p>
+      <w:pPr>
+        <w:pStyle w:val="Compact"/>
+        <w:numPr>
+          <w:ilvl w:val="0"/>
+          <w:numId w:val="1049"/>
+        </w:numPr>
+      </w:pPr>
+      <w:r>
+        <w:t xml:space="preserve">Carefully review the code to ensure you understand what it does</w:t>
+      </w:r>
+    </w:p>
+    <w:p>
+      <w:pPr>
+        <w:pStyle w:val="Compact"/>
+        <w:numPr>
+          <w:ilvl w:val="0"/>
+          <w:numId w:val="1049"/>
+        </w:numPr>
+      </w:pPr>
+      <w:r>
+        <w:t xml:space="preserve">Test the code thoroughly to verify it works as expected</w:t>
+      </w:r>
+    </w:p>
+    <w:p>
+      <w:pPr>
+        <w:pStyle w:val="Compact"/>
+        <w:numPr>
+          <w:ilvl w:val="0"/>
+          <w:numId w:val="1049"/>
+        </w:numPr>
+      </w:pPr>
+      <w:r>
+        <w:t xml:space="preserve">Verify that the logic is appropriate for your specific use case</w:t>
+      </w:r>
+    </w:p>
+    <w:p>
+      <w:pPr>
+        <w:pStyle w:val="Compact"/>
+        <w:numPr>
+          <w:ilvl w:val="0"/>
+          <w:numId w:val="1049"/>
+        </w:numPr>
+      </w:pPr>
+      <w:r>
+        <w:t xml:space="preserve">Check that the code follows our lab’s coding standards and best practices</w:t>
+      </w:r>
+    </w:p>
+    <w:p>
+      <w:pPr>
+        <w:pStyle w:val="Compact"/>
+        <w:numPr>
+          <w:ilvl w:val="0"/>
+          <w:numId w:val="1049"/>
+        </w:numPr>
+      </w:pPr>
+      <w:r>
+        <w:t xml:space="preserve">Ensure the code does not introduce security vulnerabilities or data privacy issues</w:t>
+      </w:r>
+    </w:p>
+    <w:p>
+      <w:pPr>
+        <w:pStyle w:val="FirstParagraph"/>
+      </w:pPr>
+      <w:r>
+        <w:t xml:space="preserve">Never blindly copy and paste AI-generated code without understanding it. If you don’t understand what the AI has suggested, take the time to learn or ask a colleague for help.</w:t>
+      </w:r>
+    </w:p>
+    <w:bookmarkEnd w:id="168"/>
+    <w:bookmarkStart w:id="169" w:name="disclosure-of-ai-use"/>
+    <w:p>
+      <w:pPr>
+        <w:pStyle w:val="Heading2"/>
+      </w:pPr>
+      <w:r>
+        <w:t xml:space="preserve">7.2 Disclosure of AI use</w:t>
+      </w:r>
+    </w:p>
+    <w:p>
+      <w:pPr>
+        <w:pStyle w:val="FirstParagraph"/>
+      </w:pPr>
+      <w:r>
+        <w:rPr>
+          <w:b/>
+          <w:bCs/>
+        </w:rPr>
+        <w:t xml:space="preserve">You must clearly state whenever you have used AI tools in your work.</w:t>
+      </w:r>
+      <w:r>
+        <w:t xml:space="preserve"> </w:t>
+      </w:r>
+      <w:r>
+        <w:t xml:space="preserve">This is essential for transparency and reproducibility. Specifically:</w:t>
+      </w:r>
+    </w:p>
+    <w:p>
+      <w:pPr>
+        <w:pStyle w:val="Compact"/>
+        <w:numPr>
+          <w:ilvl w:val="0"/>
+          <w:numId w:val="1050"/>
+        </w:numPr>
+      </w:pPr>
+      <w:r>
+        <w:t xml:space="preserve">In code comments, note when AI tools were used to generate or significantly modify code</w:t>
+      </w:r>
+    </w:p>
+    <w:p>
+      <w:pPr>
+        <w:pStyle w:val="Compact"/>
+        <w:numPr>
+          <w:ilvl w:val="0"/>
+          <w:numId w:val="1050"/>
+        </w:numPr>
+      </w:pPr>
+      <w:r>
+        <w:t xml:space="preserve">In commit messages, mention if AI tools assisted with the changes</w:t>
+      </w:r>
+    </w:p>
+    <w:p>
+      <w:pPr>
+        <w:pStyle w:val="Compact"/>
+        <w:numPr>
+          <w:ilvl w:val="0"/>
+          <w:numId w:val="1050"/>
+        </w:numPr>
+      </w:pPr>
+      <w:r>
+        <w:t xml:space="preserve">In manuscripts and reports, acknowledge AI tool usage in the methods or acknowledgments section</w:t>
+      </w:r>
+    </w:p>
+    <w:p>
+      <w:pPr>
+        <w:pStyle w:val="Compact"/>
+        <w:numPr>
+          <w:ilvl w:val="0"/>
+          <w:numId w:val="1050"/>
+        </w:numPr>
+      </w:pPr>
+      <w:r>
+        <w:t xml:space="preserve">In presentations, disclose AI assistance when relevant</w:t>
+      </w:r>
+    </w:p>
+    <w:p>
+      <w:pPr>
+        <w:pStyle w:val="FirstParagraph"/>
+      </w:pPr>
+      <w:r>
+        <w:t xml:space="preserve">Example code comment:</w:t>
+      </w:r>
+    </w:p>
+    <w:p>
+      <w:pPr>
+        <w:pStyle w:val="SourceCode"/>
+      </w:pPr>
+      <w:r>
+        <w:rPr>
+          <w:rStyle w:val="VerbatimChar"/>
+        </w:rPr>
+        <w:t xml:space="preserve"># The following function was generated with assistance from GitHub Copilot</w:t>
+      </w:r>
+      <w:r>
+        <w:br/>
+      </w:r>
+      <w:r>
+        <w:rPr>
+          <w:rStyle w:val="VerbatimChar"/>
+        </w:rPr>
+        <w:t xml:space="preserve"># and has been reviewed and tested to ensure correctness</w:t>
+      </w:r>
+    </w:p>
+    <w:bookmarkEnd w:id="169"/>
+    <w:bookmarkStart w:id="172" w:name="recommended-tools"/>
+    <w:p>
+      <w:pPr>
+        <w:pStyle w:val="Heading2"/>
+      </w:pPr>
+      <w:r>
+        <w:t xml:space="preserve">7.3 Recommended tools</w:t>
+      </w:r>
+    </w:p>
+    <w:p>
+      <w:pPr>
+        <w:pStyle w:val="FirstParagraph"/>
+      </w:pPr>
+      <w:r>
+        <w:t xml:space="preserve">We recommend using</w:t>
+      </w:r>
+      <w:r>
+        <w:t xml:space="preserve"> </w:t>
+      </w:r>
+      <w:hyperlink r:id="rId170">
+        <w:r>
+          <w:rPr>
+            <w:rStyle w:val="Hyperlink"/>
+            <w:b/>
+            <w:bCs/>
+          </w:rPr>
+          <w:t xml:space="preserve">GitHub Copilot</w:t>
+        </w:r>
+      </w:hyperlink>
+      <w:r>
+        <w:t xml:space="preserve"> </w:t>
+      </w:r>
+      <w:r>
+        <w:t xml:space="preserve">for AI-assisted coding. GitHub Copilot offers several advantages:</w:t>
+      </w:r>
+    </w:p>
+    <w:p>
+      <w:pPr>
+        <w:pStyle w:val="Compact"/>
+        <w:numPr>
+          <w:ilvl w:val="0"/>
+          <w:numId w:val="1051"/>
+        </w:numPr>
+      </w:pPr>
+      <w:r>
+        <w:rPr>
+          <w:b/>
+          <w:bCs/>
+        </w:rPr>
+        <w:t xml:space="preserve">Built-in transparency</w:t>
+      </w:r>
+      <w:r>
+        <w:t xml:space="preserve">: When used through GitHub’s</w:t>
+      </w:r>
+      <w:r>
+        <w:t xml:space="preserve"> </w:t>
+      </w:r>
+      <w:hyperlink r:id="rId171">
+        <w:r>
+          <w:rPr>
+            <w:rStyle w:val="Hyperlink"/>
+          </w:rPr>
+          <w:t xml:space="preserve">Coding Agent interface</w:t>
+        </w:r>
+      </w:hyperlink>
+      <w:r>
+        <w:t xml:space="preserve">, Copilot creates a clear record of its role in your work through commit history and code suggestions</w:t>
+      </w:r>
+    </w:p>
+    <w:p>
+      <w:pPr>
+        <w:pStyle w:val="Compact"/>
+        <w:numPr>
+          <w:ilvl w:val="0"/>
+          <w:numId w:val="1051"/>
+        </w:numPr>
+      </w:pPr>
+      <w:r>
+        <w:rPr>
+          <w:b/>
+          <w:bCs/>
+        </w:rPr>
+        <w:t xml:space="preserve">Context-aware suggestions</w:t>
+      </w:r>
+      <w:r>
+        <w:t xml:space="preserve">: Copilot understands your codebase and can make contextually relevant suggestions</w:t>
+      </w:r>
+    </w:p>
+    <w:p>
+      <w:pPr>
+        <w:pStyle w:val="Compact"/>
+        <w:numPr>
+          <w:ilvl w:val="0"/>
+          <w:numId w:val="1051"/>
+        </w:numPr>
+      </w:pPr>
+      <w:r>
+        <w:rPr>
+          <w:b/>
+          <w:bCs/>
+        </w:rPr>
+        <w:t xml:space="preserve">Integration with version control</w:t>
+      </w:r>
+      <w:r>
+        <w:t xml:space="preserve">: Using Copilot within GitHub ensures that AI-assisted changes are tracked alongside all other code changes</w:t>
+      </w:r>
+    </w:p>
+    <w:p>
+      <w:pPr>
+        <w:pStyle w:val="Compact"/>
+        <w:numPr>
+          <w:ilvl w:val="0"/>
+          <w:numId w:val="1051"/>
+        </w:numPr>
+      </w:pPr>
+      <w:r>
+        <w:rPr>
+          <w:b/>
+          <w:bCs/>
+        </w:rPr>
+        <w:t xml:space="preserve">Interactive workflow</w:t>
+      </w:r>
+      <w:r>
+        <w:t xml:space="preserve">: Copilot’s interactive nature encourages you to review and modify suggestions rather than blindly accepting them</w:t>
+      </w:r>
+    </w:p>
+    <w:p>
+      <w:pPr>
+        <w:pStyle w:val="FirstParagraph"/>
+      </w:pPr>
+      <w:r>
+        <w:t xml:space="preserve">When using GitHub Copilot or similar tools, work interactively with the AI suggestions—review, modify, and test them rather than accepting them wholesale. This interactive approach helps ensure code quality and deepens your understanding of the code.</w:t>
+      </w:r>
+    </w:p>
+    <w:p>
+      <w:pPr>
+        <w:pStyle w:val="BodyText"/>
+      </w:pPr>
+      <w:r>
+        <w:t xml:space="preserve">Remember: AI tools are assistants, not replacements for your expertise and judgment. The quality and correctness of your work remains your responsibility.</w:t>
+      </w:r>
+    </w:p>
     <w:bookmarkEnd w:id="172"/>
     <w:bookmarkEnd w:id="173"/>
     <w:bookmarkStart w:id="194" w:name="sec-r-code-style"/>
@@ -17904,7 +17904,7 @@
         <w:pStyle w:val="Heading1"/>
       </w:pPr>
       <w:r>
-        <w:t xml:space="preserve">7. R Code Style</w:t>
+        <w:t xml:space="preserve">8. R Code Style</w:t>
       </w:r>
     </w:p>
     <w:p>
@@ -17940,7 +17940,7 @@
         <w:pStyle w:val="Heading2"/>
       </w:pPr>
       <w:r>
-        <w:t xml:space="preserve">7.1 General Principles</w:t>
+        <w:t xml:space="preserve">8.1 General Principles</w:t>
       </w:r>
     </w:p>
     <w:p>
@@ -18083,7 +18083,7 @@
         <w:pStyle w:val="Heading2"/>
       </w:pPr>
       <w:r>
-        <w:t xml:space="preserve">7.2 Function Structure and Documentation</w:t>
+        <w:t xml:space="preserve">8.2 Function Structure and Documentation</w:t>
       </w:r>
     </w:p>
     <w:p>
@@ -18295,7 +18295,7 @@
         <w:pStyle w:val="Heading2"/>
       </w:pPr>
       <w:r>
-        <w:t xml:space="preserve">7.3 Comments</w:t>
+        <w:t xml:space="preserve">8.3 Comments</w:t>
       </w:r>
     </w:p>
     <w:p>
@@ -18686,7 +18686,13 @@
         <w:t xml:space="preserve"> </w:t>
       </w:r>
       <w:r>
-        <w:t xml:space="preserve">using comments. See</w:t>
+        <w:t xml:space="preserve">using comments.</w:t>
+      </w:r>
+      <w:r>
+        <w:t xml:space="preserve"> </w:t>
+      </w:r>
+      <w:r>
+        <w:t xml:space="preserve">See</w:t>
       </w:r>
       <w:r>
         <w:t xml:space="preserve"> </w:t>
@@ -18720,18 +18726,40 @@
     </w:p>
     <w:p>
       <w:pPr>
-        <w:pStyle w:val="SourceCode"/>
-      </w:pPr>
-      <w:r>
-        <w:rPr>
-          <w:rStyle w:val="VerbatimChar"/>
-        </w:rPr>
-        <w:t xml:space="preserve">- **Note**: If your computer isn't able to handle this workflow due to RAM or requirements, modifying the ordering of your code to accomodate it won't be ultimately helpful and your code will be fragile, not to mention less readable and messy. You need to look into high-performance computing (HPC) resources in this case.</w:t>
-      </w:r>
-    </w:p>
-    <w:p>
-      <w:pPr>
-        <w:pStyle w:val="FirstParagraph"/>
+        <w:pStyle w:val="BodyText"/>
+      </w:pPr>
+      <w:r>
+        <w:rPr>
+          <w:b/>
+          <w:bCs/>
+        </w:rPr>
+        <w:t xml:space="preserve">Note</w:t>
+      </w:r>
+      <w:r>
+        <w:t xml:space="preserve">: If your computer isn’t able to handle this workflow due to RAM or requirements,</w:t>
+      </w:r>
+      <w:r>
+        <w:t xml:space="preserve"> </w:t>
+      </w:r>
+      <w:r>
+        <w:t xml:space="preserve">modifying the ordering of your code to accomodate it won’t be ultimately helpful</w:t>
+      </w:r>
+      <w:r>
+        <w:t xml:space="preserve"> </w:t>
+      </w:r>
+      <w:r>
+        <w:t xml:space="preserve">and your code will be fragile, not to mention less readable and messy.</w:t>
+      </w:r>
+      <w:r>
+        <w:t xml:space="preserve"> </w:t>
+      </w:r>
+      <w:r>
+        <w:t xml:space="preserve">You need to look into high-performance computing (HPC) resources in this case.</w:t>
+      </w:r>
+    </w:p>
+    <w:p>
+      <w:pPr>
+        <w:pStyle w:val="BodyText"/>
       </w:pPr>
       <w:r>
         <w:rPr>
@@ -18828,7 +18856,7 @@
         <w:pStyle w:val="Heading2"/>
       </w:pPr>
       <w:r>
-        <w:t xml:space="preserve">7.4 Line Breaks and Formatting</w:t>
+        <w:t xml:space="preserve">8.4 Line Breaks and Formatting</w:t>
       </w:r>
     </w:p>
     <w:p>
@@ -21048,7 +21076,7 @@
         <w:pStyle w:val="Heading2"/>
       </w:pPr>
       <w:r>
-        <w:t xml:space="preserve">7.5 Messaging and User Communication</w:t>
+        <w:t xml:space="preserve">8.5 Messaging and User Communication</w:t>
       </w:r>
     </w:p>
     <w:p>
@@ -21302,7 +21330,7 @@
         <w:pStyle w:val="Heading2"/>
       </w:pPr>
       <w:r>
-        <w:t xml:space="preserve">7.6 Package Code Practices</w:t>
+        <w:t xml:space="preserve">8.6 Package Code Practices</w:t>
       </w:r>
     </w:p>
     <w:p>
@@ -21455,7 +21483,7 @@
         <w:pStyle w:val="Heading2"/>
       </w:pPr>
       <w:r>
-        <w:t xml:space="preserve">7.7 Tidyverse Replacements</w:t>
+        <w:t xml:space="preserve">8.7 Tidyverse Replacements</w:t>
       </w:r>
     </w:p>
     <w:p>
@@ -21895,7 +21923,7 @@
         <w:pStyle w:val="Heading2"/>
       </w:pPr>
       <w:r>
-        <w:t xml:space="preserve">7.8 The here Package</w:t>
+        <w:t xml:space="preserve">8.8 The here Package</w:t>
       </w:r>
     </w:p>
     <w:p>
@@ -22103,7 +22131,7 @@
         <w:pStyle w:val="Heading2"/>
       </w:pPr>
       <w:r>
-        <w:t xml:space="preserve">7.9 Object Naming</w:t>
+        <w:t xml:space="preserve">8.9 Object Naming</w:t>
       </w:r>
     </w:p>
     <w:p>
@@ -24065,7 +24093,7 @@
         <w:pStyle w:val="Heading2"/>
       </w:pPr>
       <w:r>
-        <w:t xml:space="preserve">7.10 Additional Resources</w:t>
+        <w:t xml:space="preserve">8.10 Additional Resources</w:t>
       </w:r>
     </w:p>
     <w:p>
@@ -24093,7 +24121,7 @@
         <w:pStyle w:val="Heading1"/>
       </w:pPr>
       <w:r>
-        <w:t xml:space="preserve">8. Big data</w:t>
+        <w:t xml:space="preserve">9. Big data</w:t>
       </w:r>
     </w:p>
     <w:p>
@@ -24121,7 +24149,7 @@
         <w:pStyle w:val="Heading2"/>
       </w:pPr>
       <w:r>
-        <w:t xml:space="preserve">8.1 The data.table package</w:t>
+        <w:t xml:space="preserve">9.1 The data.table package</w:t>
       </w:r>
     </w:p>
     <w:p>
@@ -24482,7 +24510,7 @@
         <w:pStyle w:val="Heading2"/>
       </w:pPr>
       <w:r>
-        <w:t xml:space="preserve">8.2 Using downsampled data</w:t>
+        <w:t xml:space="preserve">9.2 Using downsampled data</w:t>
       </w:r>
     </w:p>
     <w:p>
@@ -24512,7 +24540,7 @@
         <w:pStyle w:val="Heading2"/>
       </w:pPr>
       <w:r>
-        <w:t xml:space="preserve">8.3 Optimal RStudio set up</w:t>
+        <w:t xml:space="preserve">9.3 Optimal RStudio set up</w:t>
       </w:r>
     </w:p>
     <w:p>
@@ -24659,7 +24687,7 @@
         <w:pStyle w:val="Heading1"/>
       </w:pPr>
       <w:r>
-        <w:t xml:space="preserve">9. Data masking</w:t>
+        <w:t xml:space="preserve">10. Data masking</w:t>
       </w:r>
     </w:p>
     <w:p>
@@ -24696,7 +24724,7 @@
           <w:rPr>
             <w:rStyle w:val="Hyperlink"/>
           </w:rPr>
-          <w:t xml:space="preserve">Chapter 15</w:t>
+          <w:t xml:space="preserve">Chapter 16</w:t>
         </w:r>
       </w:hyperlink>
       <w:r>
@@ -24709,7 +24737,7 @@
         <w:pStyle w:val="Heading2"/>
       </w:pPr>
       <w:r>
-        <w:t xml:space="preserve">9.1 General Overview</w:t>
+        <w:t xml:space="preserve">10.1 General Overview</w:t>
       </w:r>
     </w:p>
     <w:p>
@@ -24726,7 +24754,7 @@
         <w:pStyle w:val="Heading3"/>
       </w:pPr>
       <w:r>
-        <w:t xml:space="preserve">9.1.1 What is Data Masking?</w:t>
+        <w:t xml:space="preserve">10.1.1 What is Data Masking?</w:t>
       </w:r>
     </w:p>
     <w:p>
@@ -24955,7 +24983,7 @@
         <w:pStyle w:val="Heading3"/>
       </w:pPr>
       <w:r>
-        <w:t xml:space="preserve">9.1.2 Using tidy evaluation for data masking</w:t>
+        <w:t xml:space="preserve">10.1.2 Using tidy evaluation for data masking</w:t>
       </w:r>
     </w:p>
     <w:p>
@@ -25213,7 +25241,7 @@
         <w:pStyle w:val="Heading2"/>
       </w:pPr>
       <w:r>
-        <w:t xml:space="preserve">9.2 Technical Overview</w:t>
+        <w:t xml:space="preserve">10.2 Technical Overview</w:t>
       </w:r>
     </w:p>
     <w:p>
@@ -25530,7 +25558,7 @@
         <w:pStyle w:val="Heading3"/>
       </w:pPr>
       <w:r>
-        <w:t xml:space="preserve">9.2.1 Example</w:t>
+        <w:t xml:space="preserve">10.2.1 Example</w:t>
       </w:r>
     </w:p>
     <w:p>
@@ -27352,7 +27380,7 @@
         <w:pStyle w:val="Heading1"/>
       </w:pPr>
       <w:r>
-        <w:t xml:space="preserve">10. Github</w:t>
+        <w:t xml:space="preserve">11. Github</w:t>
       </w:r>
     </w:p>
     <w:p>
@@ -27380,7 +27408,7 @@
         <w:pStyle w:val="Heading2"/>
       </w:pPr>
       <w:r>
-        <w:t xml:space="preserve">10.1 Basics</w:t>
+        <w:t xml:space="preserve">11.1 Basics</w:t>
       </w:r>
     </w:p>
     <w:p>
@@ -27471,7 +27499,7 @@
         <w:pStyle w:val="Heading2"/>
       </w:pPr>
       <w:r>
-        <w:t xml:space="preserve">10.2 Github Desktop</w:t>
+        <w:t xml:space="preserve">11.2 Github Desktop</w:t>
       </w:r>
     </w:p>
     <w:p>
@@ -27506,7 +27534,7 @@
         <w:pStyle w:val="Heading2"/>
       </w:pPr>
       <w:r>
-        <w:t xml:space="preserve">10.3 Git Branching</w:t>
+        <w:t xml:space="preserve">11.3 Git Branching</w:t>
       </w:r>
     </w:p>
     <w:p>
@@ -27582,7 +27610,7 @@
         <w:pStyle w:val="Heading2"/>
       </w:pPr>
       <w:r>
-        <w:t xml:space="preserve">10.4 Example Workflow</w:t>
+        <w:t xml:space="preserve">11.4 Example Workflow</w:t>
       </w:r>
     </w:p>
     <w:p>
@@ -28030,7 +28058,7 @@
         <w:pStyle w:val="Heading2"/>
       </w:pPr>
       <w:r>
-        <w:t xml:space="preserve">10.5 Commonly Used Git Commands</w:t>
+        <w:t xml:space="preserve">11.5 Commonly Used Git Commands</w:t>
       </w:r>
     </w:p>
     <w:tbl>
@@ -28667,7 +28695,7 @@
         <w:pStyle w:val="Heading2"/>
       </w:pPr>
       <w:r>
-        <w:t xml:space="preserve">10.6 How often should I commit?</w:t>
+        <w:t xml:space="preserve">11.6 How often should I commit?</w:t>
       </w:r>
     </w:p>
     <w:p>
@@ -28685,7 +28713,7 @@
         <w:pStyle w:val="Heading2"/>
       </w:pPr>
       <w:r>
-        <w:t xml:space="preserve">10.7 What should be pushed to Github?</w:t>
+        <w:t xml:space="preserve">11.7 What should be pushed to Github?</w:t>
       </w:r>
     </w:p>
     <w:p>
@@ -28773,7 +28801,7 @@
         <w:pStyle w:val="Heading1"/>
       </w:pPr>
       <w:r>
-        <w:t xml:space="preserve">11. Unix</w:t>
+        <w:t xml:space="preserve">12. Unix</w:t>
       </w:r>
     </w:p>
     <w:p>
@@ -28845,7 +28873,7 @@
         <w:pStyle w:val="Heading2"/>
       </w:pPr>
       <w:r>
-        <w:t xml:space="preserve">11.1 Basics</w:t>
+        <w:t xml:space="preserve">12.1 Basics</w:t>
       </w:r>
     </w:p>
     <w:p>
@@ -28987,7 +29015,7 @@
         <w:pStyle w:val="Heading2"/>
       </w:pPr>
       <w:r>
-        <w:t xml:space="preserve">11.2 Syntax for both Mac/Windows</w:t>
+        <w:t xml:space="preserve">12.2 Syntax for both Mac/Windows</w:t>
       </w:r>
     </w:p>
     <w:p>
@@ -29528,7 +29556,7 @@
         <w:pStyle w:val="Heading2"/>
       </w:pPr>
       <w:r>
-        <w:t xml:space="preserve">11.3 Running Bash Scripts</w:t>
+        <w:t xml:space="preserve">12.3 Running Bash Scripts</w:t>
       </w:r>
     </w:p>
     <w:tbl>
@@ -29724,7 +29752,7 @@
         <w:pStyle w:val="Heading2"/>
       </w:pPr>
       <w:r>
-        <w:t xml:space="preserve">11.4 Running Rscripts in Windows</w:t>
+        <w:t xml:space="preserve">12.4 Running Rscripts in Windows</w:t>
       </w:r>
     </w:p>
     <w:p>
@@ -29885,7 +29913,7 @@
         <w:pStyle w:val="Heading3"/>
       </w:pPr>
       <w:r>
-        <w:t xml:space="preserve">11.4.1 Common Mistakes</w:t>
+        <w:t xml:space="preserve">12.4.1 Common Mistakes</w:t>
       </w:r>
     </w:p>
     <w:p>
@@ -29974,7 +30002,7 @@
         <w:pStyle w:val="Heading2"/>
       </w:pPr>
       <w:r>
-        <w:t xml:space="preserve">11.5 Checking tasks and killing jobs</w:t>
+        <w:t xml:space="preserve">12.5 Checking tasks and killing jobs</w:t>
       </w:r>
     </w:p>
     <w:tbl>
@@ -30350,7 +30378,7 @@
         <w:pStyle w:val="Heading2"/>
       </w:pPr>
       <w:r>
-        <w:t xml:space="preserve">11.6 Running big jobs</w:t>
+        <w:t xml:space="preserve">12.6 Running big jobs</w:t>
       </w:r>
     </w:p>
     <w:p>
@@ -30863,7 +30891,7 @@
         <w:pStyle w:val="Heading3"/>
       </w:pPr>
       <w:r>
-        <w:t xml:space="preserve">11.6.1 Example code for</w:t>
+        <w:t xml:space="preserve">12.6.1 Example code for</w:t>
       </w:r>
       <w:r>
         <w:t xml:space="preserve"> </w:t>
@@ -32456,7 +32484,7 @@
         <w:pStyle w:val="Heading3"/>
       </w:pPr>
       <w:r>
-        <w:t xml:space="preserve">11.6.2 Example usage for</w:t>
+        <w:t xml:space="preserve">12.6.2 Example usage for</w:t>
       </w:r>
       <w:r>
         <w:t xml:space="preserve"> </w:t>
@@ -32736,7 +32764,7 @@
         <w:pStyle w:val="Heading1"/>
       </w:pPr>
       <w:r>
-        <w:t xml:space="preserve">12. Reproducible Environments</w:t>
+        <w:t xml:space="preserve">13. Reproducible Environments</w:t>
       </w:r>
     </w:p>
     <w:p>
@@ -32764,7 +32792,7 @@
         <w:pStyle w:val="Heading2"/>
       </w:pPr>
       <w:r>
-        <w:t xml:space="preserve">12.1 Package Version Control with renv</w:t>
+        <w:t xml:space="preserve">13.1 Package Version Control with renv</w:t>
       </w:r>
     </w:p>
     <w:bookmarkStart w:id="247" w:name="introduction"/>
@@ -32773,7 +32801,7 @@
         <w:pStyle w:val="Heading3"/>
       </w:pPr>
       <w:r>
-        <w:t xml:space="preserve">12.1.1 Introduction</w:t>
+        <w:t xml:space="preserve">13.1.1 Introduction</w:t>
       </w:r>
     </w:p>
     <w:p>
@@ -32916,7 +32944,7 @@
         <w:pStyle w:val="Heading3"/>
       </w:pPr>
       <w:r>
-        <w:t xml:space="preserve">12.1.2 Implementing renv in projects</w:t>
+        <w:t xml:space="preserve">13.1.2 Implementing renv in projects</w:t>
       </w:r>
     </w:p>
     <w:p>
@@ -33161,7 +33189,7 @@
         <w:pStyle w:val="Heading3"/>
       </w:pPr>
       <w:r>
-        <w:t xml:space="preserve">12.1.3 Using projects with renv</w:t>
+        <w:t xml:space="preserve">13.1.3 Using projects with renv</w:t>
       </w:r>
     </w:p>
     <w:p>
@@ -33355,7 +33383,7 @@
         <w:pStyle w:val="Heading1"/>
       </w:pPr>
       <w:r>
-        <w:t xml:space="preserve">13. Code Publication</w:t>
+        <w:t xml:space="preserve">14. Code Publication</w:t>
       </w:r>
     </w:p>
     <w:p>
@@ -33383,7 +33411,7 @@
         <w:pStyle w:val="Heading2"/>
       </w:pPr>
       <w:r>
-        <w:t xml:space="preserve">13.1 Checklist overview</w:t>
+        <w:t xml:space="preserve">14.1 Checklist overview</w:t>
       </w:r>
     </w:p>
     <w:p>
@@ -33529,7 +33557,7 @@
         <w:pStyle w:val="Heading2"/>
       </w:pPr>
       <w:r>
-        <w:t xml:space="preserve">13.2 Fill out file headers</w:t>
+        <w:t xml:space="preserve">14.2 Fill out file headers</w:t>
       </w:r>
     </w:p>
     <w:p>
@@ -33558,7 +33586,7 @@
         <w:pStyle w:val="Heading2"/>
       </w:pPr>
       <w:r>
-        <w:t xml:space="preserve">13.3 Clean up comments</w:t>
+        <w:t xml:space="preserve">14.3 Clean up comments</w:t>
       </w:r>
     </w:p>
     <w:p>
@@ -33576,7 +33604,7 @@
         <w:pStyle w:val="Heading2"/>
       </w:pPr>
       <w:r>
-        <w:t xml:space="preserve">13.4 Document functions</w:t>
+        <w:t xml:space="preserve">14.4 Document functions</w:t>
       </w:r>
     </w:p>
     <w:p>
@@ -33605,7 +33633,7 @@
         <w:pStyle w:val="Heading2"/>
       </w:pPr>
       <w:r>
-        <w:t xml:space="preserve">13.5 Remove deprecated filepaths</w:t>
+        <w:t xml:space="preserve">14.5 Remove deprecated filepaths</w:t>
       </w:r>
     </w:p>
     <w:p>
@@ -33623,7 +33651,7 @@
         <w:pStyle w:val="Heading2"/>
       </w:pPr>
       <w:r>
-        <w:t xml:space="preserve">13.6 Ensure project runs via bash</w:t>
+        <w:t xml:space="preserve">14.6 Ensure project runs via bash</w:t>
       </w:r>
     </w:p>
     <w:p>
@@ -33660,7 +33688,7 @@
         <w:pStyle w:val="Heading2"/>
       </w:pPr>
       <w:r>
-        <w:t xml:space="preserve">13.7 Complete the README</w:t>
+        <w:t xml:space="preserve">14.7 Complete the README</w:t>
       </w:r>
     </w:p>
     <w:p>
@@ -34056,7 +34084,7 @@
         <w:pStyle w:val="Heading2"/>
       </w:pPr>
       <w:r>
-        <w:t xml:space="preserve">13.8 Clean up feature branches</w:t>
+        <w:t xml:space="preserve">14.8 Clean up feature branches</w:t>
       </w:r>
     </w:p>
     <w:p>
@@ -34074,7 +34102,7 @@
         <w:pStyle w:val="Heading2"/>
       </w:pPr>
       <w:r>
-        <w:t xml:space="preserve">13.9 Create Github release</w:t>
+        <w:t xml:space="preserve">14.9 Create Github release</w:t>
       </w:r>
     </w:p>
     <w:p>
@@ -34112,7 +34140,7 @@
         <w:pStyle w:val="Heading1"/>
       </w:pPr>
       <w:r>
-        <w:t xml:space="preserve">14. Data Publication</w:t>
+        <w:t xml:space="preserve">15. Data Publication</w:t>
       </w:r>
     </w:p>
     <w:p>
@@ -34140,7 +34168,7 @@
         <w:pStyle w:val="Heading2"/>
       </w:pPr>
       <w:r>
-        <w:t xml:space="preserve">14.1 Overview</w:t>
+        <w:t xml:space="preserve">15.1 Overview</w:t>
       </w:r>
     </w:p>
     <w:p>
@@ -34442,7 +34470,7 @@
         <w:pStyle w:val="Heading2"/>
       </w:pPr>
       <w:r>
-        <w:t xml:space="preserve">14.2 Removing PHI</w:t>
+        <w:t xml:space="preserve">15.2 Removing PHI</w:t>
       </w:r>
     </w:p>
     <w:p>
@@ -34459,7 +34487,7 @@
         <w:pStyle w:val="Heading3"/>
       </w:pPr>
       <w:r>
-        <w:t xml:space="preserve">14.2.1 Personal information</w:t>
+        <w:t xml:space="preserve">15.2.1 Personal information</w:t>
       </w:r>
     </w:p>
     <w:p>
@@ -34489,7 +34517,7 @@
         <w:pStyle w:val="Heading3"/>
       </w:pPr>
       <w:r>
-        <w:t xml:space="preserve">14.2.2 Dates</w:t>
+        <w:t xml:space="preserve">15.2.2 Dates</w:t>
       </w:r>
     </w:p>
     <w:p>
@@ -34568,7 +34596,7 @@
         <w:pStyle w:val="Heading3"/>
       </w:pPr>
       <w:r>
-        <w:t xml:space="preserve">14.2.3 Geographic information</w:t>
+        <w:t xml:space="preserve">15.2.3 Geographic information</w:t>
       </w:r>
     </w:p>
     <w:p>
@@ -34627,7 +34655,7 @@
         <w:pStyle w:val="Heading2"/>
       </w:pPr>
       <w:r>
-        <w:t xml:space="preserve">14.3 Create public IDs</w:t>
+        <w:t xml:space="preserve">15.3 Create public IDs</w:t>
       </w:r>
     </w:p>
     <w:bookmarkStart w:id="275" w:name="rationale"/>
@@ -34636,7 +34664,7 @@
         <w:pStyle w:val="Heading3"/>
       </w:pPr>
       <w:r>
-        <w:t xml:space="preserve">14.3.1 Rationale</w:t>
+        <w:t xml:space="preserve">15.3.1 Rationale</w:t>
       </w:r>
     </w:p>
     <w:p>
@@ -34654,7 +34682,7 @@
         <w:pStyle w:val="Heading3"/>
       </w:pPr>
       <w:r>
-        <w:t xml:space="preserve">14.3.2 A single set of public IDs for each study</w:t>
+        <w:t xml:space="preserve">15.3.2 A single set of public IDs for each study</w:t>
       </w:r>
     </w:p>
     <w:p>
@@ -34807,7 +34835,7 @@
         <w:pStyle w:val="Heading3"/>
       </w:pPr>
       <w:r>
-        <w:t xml:space="preserve">14.3.3 Example scripts</w:t>
+        <w:t xml:space="preserve">15.3.3 Example scripts</w:t>
       </w:r>
     </w:p>
     <w:p>
@@ -34933,7 +34961,7 @@
         <w:pStyle w:val="Heading2"/>
       </w:pPr>
       <w:r>
-        <w:t xml:space="preserve">14.4 Create a data repository</w:t>
+        <w:t xml:space="preserve">15.4 Create a data repository</w:t>
       </w:r>
     </w:p>
     <w:p>
@@ -35000,7 +35028,7 @@
         <w:pStyle w:val="Heading3"/>
       </w:pPr>
       <w:r>
-        <w:t xml:space="preserve">14.4.1 Steps for creating an Open Science Framework (OSF) repository:</w:t>
+        <w:t xml:space="preserve">15.4.1 Steps for creating an Open Science Framework (OSF) repository:</w:t>
       </w:r>
     </w:p>
     <w:p>
@@ -35094,7 +35122,7 @@
         <w:pStyle w:val="Heading2"/>
       </w:pPr>
       <w:r>
-        <w:t xml:space="preserve">14.5 Edit and test analysis scripts</w:t>
+        <w:t xml:space="preserve">15.5 Edit and test analysis scripts</w:t>
       </w:r>
     </w:p>
     <w:p>
@@ -35130,7 +35158,7 @@
         <w:pStyle w:val="Heading2"/>
       </w:pPr>
       <w:r>
-        <w:t xml:space="preserve">14.6 Create a public GitHub page for public scripts</w:t>
+        <w:t xml:space="preserve">15.6 Create a public GitHub page for public scripts</w:t>
       </w:r>
     </w:p>
     <w:p>
@@ -35264,7 +35292,7 @@
         <w:pStyle w:val="Heading2"/>
       </w:pPr>
       <w:r>
-        <w:t xml:space="preserve">14.7 Go live</w:t>
+        <w:t xml:space="preserve">15.7 Go live</w:t>
       </w:r>
     </w:p>
     <w:p>
@@ -35344,7 +35372,7 @@
         <w:pStyle w:val="Heading1"/>
       </w:pPr>
       <w:r>
-        <w:t xml:space="preserve">15. High-performance computing (HPC)</w:t>
+        <w:t xml:space="preserve">16. High-performance computing (HPC)</w:t>
       </w:r>
     </w:p>
     <w:p>
@@ -35380,7 +35408,7 @@
         <w:pStyle w:val="Heading2"/>
       </w:pPr>
       <w:r>
-        <w:t xml:space="preserve">15.1 UC Davis Computing Resources</w:t>
+        <w:t xml:space="preserve">16.1 UC Davis Computing Resources</w:t>
       </w:r>
     </w:p>
     <w:bookmarkStart w:id="291" w:name="available-resources"/>
@@ -35389,7 +35417,7 @@
         <w:pStyle w:val="Heading3"/>
       </w:pPr>
       <w:r>
-        <w:t xml:space="preserve">15.1.1 Available Resources</w:t>
+        <w:t xml:space="preserve">16.1.1 Available Resources</w:t>
       </w:r>
     </w:p>
     <w:p>
@@ -35555,7 +35583,7 @@
         <w:pStyle w:val="Heading2"/>
       </w:pPr>
       <w:r>
-        <w:t xml:space="preserve">15.2 Getting started with SLURM clusters</w:t>
+        <w:t xml:space="preserve">16.2 Getting started with SLURM clusters</w:t>
       </w:r>
     </w:p>
     <w:p>
@@ -35697,7 +35725,7 @@
         <w:pStyle w:val="Heading3"/>
       </w:pPr>
       <w:r>
-        <w:t xml:space="preserve">15.2.1 One-Time System Set-Up</w:t>
+        <w:t xml:space="preserve">16.2.1 One-Time System Set-Up</w:t>
       </w:r>
     </w:p>
     <w:p>
@@ -36616,7 +36644,7 @@
         <w:pStyle w:val="Heading2"/>
       </w:pPr>
       <w:r>
-        <w:t xml:space="preserve">15.3 Moving files to the cluster</w:t>
+        <w:t xml:space="preserve">16.3 Moving files to the cluster</w:t>
       </w:r>
     </w:p>
     <w:p>
@@ -36863,7 +36891,7 @@
         <w:pStyle w:val="Heading2"/>
       </w:pPr>
       <w:r>
-        <w:t xml:space="preserve">15.4 Installing packages on the cluster</w:t>
+        <w:t xml:space="preserve">16.4 Installing packages on the cluster</w:t>
       </w:r>
     </w:p>
     <w:p>
@@ -37391,7 +37419,7 @@
         <w:pStyle w:val="Heading2"/>
       </w:pPr>
       <w:r>
-        <w:t xml:space="preserve">15.5 Testing your code</w:t>
+        <w:t xml:space="preserve">16.5 Testing your code</w:t>
       </w:r>
     </w:p>
     <w:p>
@@ -37408,7 +37436,7 @@
         <w:pStyle w:val="Heading3"/>
       </w:pPr>
       <w:r>
-        <w:t xml:space="preserve">15.5.1 The command line</w:t>
+        <w:t xml:space="preserve">16.5.1 The command line</w:t>
       </w:r>
     </w:p>
     <w:p>
@@ -37549,7 +37577,7 @@
         <w:pStyle w:val="Heading3"/>
       </w:pPr>
       <w:r>
-        <w:t xml:space="preserve">15.5.2 RStudio Server</w:t>
+        <w:t xml:space="preserve">16.5.2 RStudio Server</w:t>
       </w:r>
     </w:p>
     <w:p>
@@ -37583,7 +37611,7 @@
         <w:pStyle w:val="Heading3"/>
       </w:pPr>
       <w:r>
-        <w:t xml:space="preserve">15.5.3 Filepaths &amp; configuration on the cluster</w:t>
+        <w:t xml:space="preserve">16.5.3 Filepaths &amp; configuration on the cluster</w:t>
       </w:r>
     </w:p>
     <w:p>
@@ -37874,7 +37902,7 @@
         <w:pStyle w:val="Heading2"/>
       </w:pPr>
       <w:r>
-        <w:t xml:space="preserve">15.6 Storage &amp; group storage access</w:t>
+        <w:t xml:space="preserve">16.6 Storage &amp; group storage access</w:t>
       </w:r>
     </w:p>
     <w:bookmarkStart w:id="301" w:name="individual-storage"/>
@@ -37883,7 +37911,7 @@
         <w:pStyle w:val="Heading3"/>
       </w:pPr>
       <w:r>
-        <w:t xml:space="preserve">15.6.1 Individual storage</w:t>
+        <w:t xml:space="preserve">16.6.1 Individual storage</w:t>
       </w:r>
     </w:p>
     <w:p>
@@ -38121,7 +38149,7 @@
         <w:pStyle w:val="Heading3"/>
       </w:pPr>
       <w:r>
-        <w:t xml:space="preserve">15.6.2 Group storage</w:t>
+        <w:t xml:space="preserve">16.6.2 Group storage</w:t>
       </w:r>
     </w:p>
     <w:p>
@@ -38266,7 +38294,7 @@
         <w:pStyle w:val="Heading3"/>
       </w:pPr>
       <w:r>
-        <w:t xml:space="preserve">15.6.3 Folder permissions</w:t>
+        <w:t xml:space="preserve">16.6.3 Folder permissions</w:t>
       </w:r>
     </w:p>
     <w:p>
@@ -38410,7 +38438,7 @@
         <w:pStyle w:val="Heading2"/>
       </w:pPr>
       <w:r>
-        <w:t xml:space="preserve">15.7 Running big jobs</w:t>
+        <w:t xml:space="preserve">16.7 Running big jobs</w:t>
       </w:r>
     </w:p>
     <w:p>
@@ -39004,7 +39032,7 @@
         <w:pStyle w:val="Heading1"/>
       </w:pPr>
       <w:r>
-        <w:t xml:space="preserve">16. Checklists</w:t>
+        <w:t xml:space="preserve">17. Checklists</w:t>
       </w:r>
     </w:p>
     <w:p>
@@ -39032,7 +39060,7 @@
         <w:pStyle w:val="Heading2"/>
       </w:pPr>
       <w:r>
-        <w:t xml:space="preserve">16.1 Pre-analysis plan checklist</w:t>
+        <w:t xml:space="preserve">17.1 Pre-analysis plan checklist</w:t>
       </w:r>
     </w:p>
     <w:p>
@@ -39222,7 +39250,7 @@
         <w:pStyle w:val="Heading2"/>
       </w:pPr>
       <w:r>
-        <w:t xml:space="preserve">16.2 Code checklist</w:t>
+        <w:t xml:space="preserve">17.2 Code checklist</w:t>
       </w:r>
     </w:p>
     <w:p>
@@ -39330,7 +39358,7 @@
         <w:pStyle w:val="Heading2"/>
       </w:pPr>
       <w:r>
-        <w:t xml:space="preserve">16.3 Manuscript checklist</w:t>
+        <w:t xml:space="preserve">17.3 Manuscript checklist</w:t>
       </w:r>
     </w:p>
     <w:p>
@@ -39694,7 +39722,7 @@
         <w:pStyle w:val="Heading2"/>
       </w:pPr>
       <w:r>
-        <w:t xml:space="preserve">16.4 Figure checklist</w:t>
+        <w:t xml:space="preserve">17.4 Figure checklist</w:t>
       </w:r>
     </w:p>
     <w:p>
@@ -39852,7 +39880,7 @@
         <w:pStyle w:val="Heading1"/>
       </w:pPr>
       <w:r>
-        <w:t xml:space="preserve">17. Resources</w:t>
+        <w:t xml:space="preserve">18. Resources</w:t>
       </w:r>
     </w:p>
     <w:p>
@@ -39880,7 +39908,7 @@
         <w:pStyle w:val="Heading2"/>
       </w:pPr>
       <w:r>
-        <w:t xml:space="preserve">17.1 Resources for R</w:t>
+        <w:t xml:space="preserve">18.1 Resources for R</w:t>
       </w:r>
     </w:p>
     <w:p>
@@ -39993,7 +40021,7 @@
           <w:numId w:val="1084"/>
         </w:numPr>
       </w:pPr>
-      <w:hyperlink r:id="rId149">
+      <w:hyperlink r:id="rId143">
         <w:r>
           <w:rPr>
             <w:rStyle w:val="Hyperlink"/>
@@ -40016,7 +40044,7 @@
           <w:numId w:val="1084"/>
         </w:numPr>
       </w:pPr>
-      <w:hyperlink r:id="rId150">
+      <w:hyperlink r:id="rId144">
         <w:r>
           <w:rPr>
             <w:rStyle w:val="Hyperlink"/>
@@ -40039,7 +40067,7 @@
           <w:numId w:val="1084"/>
         </w:numPr>
       </w:pPr>
-      <w:hyperlink r:id="rId151">
+      <w:hyperlink r:id="rId145">
         <w:r>
           <w:rPr>
             <w:rStyle w:val="Hyperlink"/>
@@ -40062,7 +40090,7 @@
           <w:numId w:val="1084"/>
         </w:numPr>
       </w:pPr>
-      <w:hyperlink r:id="rId152">
+      <w:hyperlink r:id="rId146">
         <w:r>
           <w:rPr>
             <w:rStyle w:val="Hyperlink"/>
@@ -40085,7 +40113,7 @@
           <w:numId w:val="1084"/>
         </w:numPr>
       </w:pPr>
-      <w:hyperlink r:id="rId153">
+      <w:hyperlink r:id="rId147">
         <w:r>
           <w:rPr>
             <w:rStyle w:val="Hyperlink"/>
@@ -40107,7 +40135,7 @@
         <w:pStyle w:val="Heading2"/>
       </w:pPr>
       <w:r>
-        <w:t xml:space="preserve">17.2 Resources for Git &amp; Github</w:t>
+        <w:t xml:space="preserve">18.2 Resources for Git &amp; Github</w:t>
       </w:r>
     </w:p>
     <w:p>
@@ -40151,7 +40179,7 @@
         <w:pStyle w:val="Heading2"/>
       </w:pPr>
       <w:r>
-        <w:t xml:space="preserve">17.3 Scientific figures</w:t>
+        <w:t xml:space="preserve">18.3 Scientific figures</w:t>
       </w:r>
     </w:p>
     <w:p>
@@ -40178,7 +40206,7 @@
         <w:pStyle w:val="Heading2"/>
       </w:pPr>
       <w:r>
-        <w:t xml:space="preserve">17.4 Writing</w:t>
+        <w:t xml:space="preserve">18.4 Writing</w:t>
       </w:r>
     </w:p>
     <w:p>
@@ -40273,7 +40301,7 @@
         <w:pStyle w:val="Heading2"/>
       </w:pPr>
       <w:r>
-        <w:t xml:space="preserve">17.5 Presentations</w:t>
+        <w:t xml:space="preserve">18.5 Presentations</w:t>
       </w:r>
     </w:p>
     <w:p>
@@ -40351,7 +40379,7 @@
         <w:pStyle w:val="Heading2"/>
       </w:pPr>
       <w:r>
-        <w:t xml:space="preserve">17.6 Professional advice</w:t>
+        <w:t xml:space="preserve">18.6 Professional advice</w:t>
       </w:r>
     </w:p>
     <w:p>
@@ -40378,7 +40406,7 @@
         <w:pStyle w:val="Heading2"/>
       </w:pPr>
       <w:r>
-        <w:t xml:space="preserve">17.7 Funding</w:t>
+        <w:t xml:space="preserve">18.7 Funding</w:t>
       </w:r>
     </w:p>
     <w:p>
@@ -40422,7 +40450,7 @@
         <w:pStyle w:val="Heading2"/>
       </w:pPr>
       <w:r>
-        <w:t xml:space="preserve">17.8 Ethics and global health research</w:t>
+        <w:t xml:space="preserve">18.8 Ethics and global health research</w:t>
       </w:r>
     </w:p>
     <w:p>
@@ -41378,15 +41406,6 @@
     <w:abstractNumId w:val="991"/>
   </w:num>
   <w:num w:numId="1045">
-    <w:abstractNumId w:val="991"/>
-  </w:num>
-  <w:num w:numId="1046">
-    <w:abstractNumId w:val="991"/>
-  </w:num>
-  <w:num w:numId="1047">
-    <w:abstractNumId w:val="991"/>
-  </w:num>
-  <w:num w:numId="1048">
     <w:abstractNumId w:val="99411"/>
     <w:lvlOverride w:ilvl="0">
       <w:startOverride w:val="1"/>
@@ -41416,7 +41435,7 @@
       <w:startOverride w:val="1"/>
     </w:lvlOverride>
   </w:num>
-  <w:num w:numId="1049">
+  <w:num w:numId="1046">
     <w:abstractNumId w:val="99411"/>
     <w:lvlOverride w:ilvl="0">
       <w:startOverride w:val="1"/>
@@ -41445,6 +41464,15 @@
     <w:lvlOverride w:ilvl="8">
       <w:startOverride w:val="1"/>
     </w:lvlOverride>
+  </w:num>
+  <w:num w:numId="1047">
+    <w:abstractNumId w:val="991"/>
+  </w:num>
+  <w:num w:numId="1048">
+    <w:abstractNumId w:val="991"/>
+  </w:num>
+  <w:num w:numId="1049">
+    <w:abstractNumId w:val="991"/>
   </w:num>
   <w:num w:numId="1050">
     <w:abstractNumId w:val="991"/>

</xml_diff>